<commit_message>
v0.30b - Fix for Issue#6 - GPS LOS during Calibration sometimes results in Orion getting stuck in TX.
v0.30b - Fix for Issue#6 - GPS LOS during Calibration sometimes results in Orion getting stuck in TX.
 Minor change to OrionManual to correct the section on configuring NEOGPS Library. Up-versioned doc to v0.4 draft.
</commit_message>
<xml_diff>
--- a/documentation/documents_source/OrionManual.docx
+++ b/documentation/documents_source/OrionManual.docx
@@ -127,7 +127,7 @@
           <w:szCs w:val="20"/>
           <w:lang w:val="fr-CA"/>
         </w:rPr>
-        <w:t>3</w:t>
+        <w:t>4</w:t>
       </w:r>
       <w:r>
         <w:rPr>
@@ -155,17 +155,20 @@
         <w:t xml:space="preserve"> | </w:t>
       </w:r>
       <w:r>
-        <w:t>January 4th</w:t>
-      </w:r>
-      <w:r>
-        <w:t>, 20</w:t>
-      </w:r>
-      <w:r>
-        <w:t>20</w:t>
+        <w:t xml:space="preserve">January </w:t>
+      </w:r>
+      <w:r>
+        <w:t>21st</w:t>
       </w:r>
       <w:bookmarkStart w:id="5" w:name="_GoBack"/>
       <w:bookmarkEnd w:id="5"/>
       <w:r>
+        <w:t>, 20</w:t>
+      </w:r>
+      <w:r>
+        <w:t>20</w:t>
+      </w:r>
+      <w:r>
         <w:br w:type="page"/>
       </w:r>
     </w:p>
@@ -241,14 +244,9 @@
       </w:r>
       <w:proofErr w:type="spellEnd"/>
       <w:r>
-        <w:t>, WA8</w:t>
-      </w:r>
-      <w:proofErr w:type="gramStart"/>
-      <w:r>
-        <w:t>REI(</w:t>
+        <w:t>, WA8REI(</w:t>
       </w:r>
       <w:proofErr w:type="spellStart"/>
-      <w:proofErr w:type="gramEnd"/>
       <w:r>
         <w:t>sk</w:t>
       </w:r>
@@ -411,7 +409,6 @@
         <w:t xml:space="preserve">The original Si5351 Library code from </w:t>
       </w:r>
       <w:proofErr w:type="spellStart"/>
-      <w:proofErr w:type="gramStart"/>
       <w:r>
         <w:t>Etherkit</w:t>
       </w:r>
@@ -422,7 +419,6 @@
       <w:r>
         <w:t>(</w:t>
       </w:r>
-      <w:proofErr w:type="gramEnd"/>
       <w:r>
         <w:t xml:space="preserve">aka NT7S) was replaced by self-contained SI5315 routines written Jerry </w:t>
       </w:r>
@@ -506,19 +502,9 @@
       <w:r>
         <w:t>0</w:t>
       </w:r>
-      <w:proofErr w:type="gramStart"/>
-      <w:r>
-        <w:t>UPL(</w:t>
-      </w:r>
-      <w:proofErr w:type="gramEnd"/>
-      <w:r>
-        <w:t xml:space="preserve">copyright 2012) and used with his permission. The original source code is from </w:t>
-      </w:r>
-      <w:proofErr w:type="gramStart"/>
-      <w:r>
-        <w:t>here :</w:t>
-      </w:r>
-      <w:proofErr w:type="gramEnd"/>
+      <w:r>
+        <w:t>UPL(copyright 2012) and used with his permission. The original source code is from here :</w:t>
+      </w:r>
     </w:p>
     <w:p>
       <w:r>
@@ -776,7 +762,6 @@
         <w:t xml:space="preserve"> i.e. </w:t>
       </w:r>
       <w:proofErr w:type="spellStart"/>
-      <w:proofErr w:type="gramStart"/>
       <w:r>
         <w:rPr>
           <w:u w:val="single"/>
@@ -803,11 +788,7 @@
         <w:t xml:space="preserve"> </w:t>
       </w:r>
       <w:r>
-        <w:t>,</w:t>
-      </w:r>
-      <w:proofErr w:type="gramEnd"/>
-      <w:r>
-        <w:t xml:space="preserve"> </w:t>
+        <w:t xml:space="preserve">, </w:t>
       </w:r>
       <w:proofErr w:type="spellStart"/>
       <w:r>
@@ -827,15 +808,7 @@
         </w:numPr>
       </w:pPr>
       <w:r>
-        <w:t xml:space="preserve">The use </w:t>
-      </w:r>
-      <w:proofErr w:type="gramStart"/>
-      <w:r>
-        <w:t>of  C</w:t>
-      </w:r>
-      <w:proofErr w:type="gramEnd"/>
-      <w:r>
-        <w:t xml:space="preserve"> language or C pre-processor key words</w:t>
+        <w:t>The use of  C language or C pre-processor key words</w:t>
       </w:r>
       <w:r>
         <w:t xml:space="preserve"> are italicize</w:t>
@@ -1278,7 +1251,13 @@
         <w:t xml:space="preserve"> the accuracy of the starting times for the WSPR transmissions</w:t>
       </w:r>
       <w:r>
-        <w:t>. The timing of the transmissions is controlled by a 1.46 second processor timer interrupt</w:t>
+        <w:t xml:space="preserve">. The timing of the transmissions is controlled by a 1.46 </w:t>
+      </w:r>
+      <w:r>
+        <w:t>Hz</w:t>
+      </w:r>
+      <w:r>
+        <w:t xml:space="preserve"> processor timer interrupt</w:t>
       </w:r>
       <w:r>
         <w:t xml:space="preserve"> to ensure accuracy</w:t>
@@ -2098,18 +2077,10 @@
         <w:t xml:space="preserve"> interrupts for </w:t>
       </w:r>
       <w:r>
-        <w:t xml:space="preserve">utilization </w:t>
-      </w:r>
-      <w:proofErr w:type="gramStart"/>
-      <w:r>
-        <w:t xml:space="preserve">of </w:t>
-      </w:r>
-      <w:r>
-        <w:t xml:space="preserve"> the</w:t>
-      </w:r>
-      <w:proofErr w:type="gramEnd"/>
-      <w:r>
-        <w:t xml:space="preserve"> GPS 1PPs  signal as a time</w:t>
+        <w:t xml:space="preserve">utilization of </w:t>
+      </w:r>
+      <w:r>
+        <w:t xml:space="preserve"> the GPS 1PPs  signal as a time</w:t>
       </w:r>
       <w:r>
         <w:t>-</w:t>
@@ -2273,16 +2244,11 @@
       <w:r>
         <w:t xml:space="preserve">transmissions based on a </w:t>
       </w:r>
-      <w:proofErr w:type="gramStart"/>
       <w:r>
         <w:t xml:space="preserve">ten </w:t>
       </w:r>
       <w:r>
-        <w:t>minute</w:t>
-      </w:r>
-      <w:proofErr w:type="gramEnd"/>
-      <w:r>
-        <w:t xml:space="preserve"> transmission cycle.  The scheduler is implemented by a function called </w:t>
+        <w:t xml:space="preserve">minute transmission cycle.  The scheduler is implemented by a function called </w:t>
       </w:r>
       <w:proofErr w:type="spellStart"/>
       <w:r>
@@ -2290,31 +2256,15 @@
           <w:i/>
           <w:iCs/>
         </w:rPr>
-        <w:t>orion_</w:t>
-      </w:r>
-      <w:proofErr w:type="gramStart"/>
+        <w:t>orion_scheduler</w:t>
+      </w:r>
+      <w:proofErr w:type="spellEnd"/>
       <w:r>
         <w:rPr>
           <w:i/>
           <w:iCs/>
         </w:rPr>
-        <w:t>scheduler</w:t>
-      </w:r>
-      <w:proofErr w:type="spellEnd"/>
-      <w:r>
-        <w:rPr>
-          <w:i/>
-          <w:iCs/>
-        </w:rPr>
-        <w:t>(</w:t>
-      </w:r>
-      <w:proofErr w:type="gramEnd"/>
-      <w:r>
-        <w:rPr>
-          <w:i/>
-          <w:iCs/>
-        </w:rPr>
-        <w:t>)</w:t>
+        <w:t>()</w:t>
       </w:r>
       <w:r>
         <w:rPr>
@@ -2603,23 +2553,7 @@
           <w:b/>
           <w:bCs/>
         </w:rPr>
-        <w:t xml:space="preserve">Figure </w:t>
-      </w:r>
-      <w:proofErr w:type="gramStart"/>
-      <w:r>
-        <w:rPr>
-          <w:b/>
-          <w:bCs/>
-        </w:rPr>
-        <w:t>1 :</w:t>
-      </w:r>
-      <w:proofErr w:type="gramEnd"/>
-      <w:r>
-        <w:rPr>
-          <w:b/>
-          <w:bCs/>
-        </w:rPr>
-        <w:t xml:space="preserve"> </w:t>
+        <w:t xml:space="preserve">Figure 1 : </w:t>
       </w:r>
       <w:r>
         <w:rPr>
@@ -3049,13 +2983,8 @@
       <w:r>
         <w:t xml:space="preserve">to 3.2 Mhz.  </w:t>
       </w:r>
-      <w:proofErr w:type="gramStart"/>
-      <w:r>
-        <w:t>So</w:t>
-      </w:r>
-      <w:proofErr w:type="gramEnd"/>
-      <w:r>
-        <w:t xml:space="preserve"> the value of </w:t>
+      <w:r>
+        <w:t xml:space="preserve">So the value of </w:t>
       </w:r>
       <w:r>
         <w:rPr>
@@ -3169,14 +3098,12 @@
       <w:r>
         <w:t xml:space="preserve">There are </w:t>
       </w:r>
-      <w:proofErr w:type="gramStart"/>
       <w:r>
         <w:t xml:space="preserve">actually </w:t>
       </w:r>
       <w:r>
         <w:t>twenty-four</w:t>
       </w:r>
-      <w:proofErr w:type="gramEnd"/>
       <w:r>
         <w:t xml:space="preserve"> samples</w:t>
       </w:r>
@@ -3314,7 +3241,6 @@
       <w:r>
         <w:t xml:space="preserve"> transmission duration. This frequency stability is maintained </w:t>
       </w:r>
-      <w:proofErr w:type="gramStart"/>
       <w:r>
         <w:t>through</w:t>
       </w:r>
@@ -3323,11 +3249,7 @@
       </w:r>
       <w:r>
         <w:lastRenderedPageBreak/>
-        <w:t>of</w:t>
-      </w:r>
-      <w:proofErr w:type="gramEnd"/>
-      <w:r>
-        <w:t xml:space="preserve"> a TCXO (recommended) in place of a crystal for the Si5351a and also by keeping the Si5351a temperature relatively constant using PARK. </w:t>
+        <w:t xml:space="preserve">of a TCXO (recommended) in place of a crystal for the Si5351a and also by keeping the Si5351a temperature relatively constant using PARK. </w:t>
       </w:r>
     </w:p>
     <w:p>
@@ -3494,14 +3416,12 @@
       <w:r>
         <w:t xml:space="preserve">once again </w:t>
       </w:r>
-      <w:proofErr w:type="gramStart"/>
       <w:r>
         <w:t>measure</w:t>
       </w:r>
       <w:r>
         <w:t>s</w:t>
       </w:r>
-      <w:proofErr w:type="gramEnd"/>
       <w:r>
         <w:t xml:space="preserve"> </w:t>
       </w:r>
@@ -3587,18 +3507,10 @@
         <w:t>on the 1PPS signal</w:t>
       </w:r>
       <w:r>
-        <w:t xml:space="preserve"> from the </w:t>
-      </w:r>
-      <w:proofErr w:type="gramStart"/>
-      <w:r>
-        <w:t xml:space="preserve">GPS </w:t>
-      </w:r>
-      <w:r>
-        <w:t xml:space="preserve"> for</w:t>
-      </w:r>
-      <w:proofErr w:type="gramEnd"/>
-      <w:r>
-        <w:t xml:space="preserve"> use as a time base for the software implemented frequency counter at the core of the calibration capability, we can take advantage of this to determine when we have a problem with GPS reception. The 1PPS signal is only generated when the GPS on-board receiver has a 3D-fix so we </w:t>
+        <w:t xml:space="preserve"> from the GPS </w:t>
+      </w:r>
+      <w:r>
+        <w:t xml:space="preserve"> for use as a time base for the software implemented frequency counter at the core of the calibration capability, we can take advantage of this to determine when we have a problem with GPS reception. The 1PPS signal is only generated when the GPS on-board receiver has a 3D-fix so we </w:t>
       </w:r>
       <w:r>
         <w:t xml:space="preserve">can </w:t>
@@ -3669,7 +3581,6 @@
         <w:t xml:space="preserve">  In </w:t>
       </w:r>
       <w:proofErr w:type="spellStart"/>
-      <w:proofErr w:type="gramStart"/>
       <w:r>
         <w:rPr>
           <w:u w:val="single"/>
@@ -3680,7 +3591,6 @@
       <w:r>
         <w:t xml:space="preserve"> :</w:t>
       </w:r>
-      <w:proofErr w:type="gramEnd"/>
     </w:p>
     <w:p>
       <w:r>
@@ -4203,9 +4113,9 @@
           <w:i/>
           <w:iCs/>
         </w:rPr>
-        <w:t xml:space="preserve"> avoidance on/off</w:t>
-      </w:r>
-      <w:proofErr w:type="gramStart"/>
+        <w:t xml:space="preserve"> avoidance on/off, ? = </w:t>
+      </w:r>
+      <w:proofErr w:type="spellStart"/>
       <w:r>
         <w:rPr>
           <w:b/>
@@ -4213,9 +4123,9 @@
           <w:i/>
           <w:iCs/>
         </w:rPr>
-        <w:t>, ?</w:t>
-      </w:r>
-      <w:proofErr w:type="gramEnd"/>
+        <w:t>cmd</w:t>
+      </w:r>
+      <w:proofErr w:type="spellEnd"/>
       <w:r>
         <w:rPr>
           <w:b/>
@@ -4223,19 +4133,18 @@
           <w:i/>
           <w:iCs/>
         </w:rPr>
-        <w:t xml:space="preserve"> = </w:t>
-      </w:r>
-      <w:proofErr w:type="spellStart"/>
-      <w:r>
+        <w:t xml:space="preserve"> list</w:t>
+      </w:r>
+    </w:p>
+    <w:p>
+      <w:pPr>
         <w:rPr>
           <w:b/>
           <w:bCs/>
           <w:i/>
           <w:iCs/>
         </w:rPr>
-        <w:t>cmd</w:t>
-      </w:r>
-      <w:proofErr w:type="spellEnd"/>
+      </w:pPr>
       <w:r>
         <w:rPr>
           <w:b/>
@@ -4243,25 +4152,6 @@
           <w:i/>
           <w:iCs/>
         </w:rPr>
-        <w:t xml:space="preserve"> list</w:t>
-      </w:r>
-    </w:p>
-    <w:p>
-      <w:pPr>
-        <w:rPr>
-          <w:b/>
-          <w:bCs/>
-          <w:i/>
-          <w:iCs/>
-        </w:rPr>
-      </w:pPr>
-      <w:r>
-        <w:rPr>
-          <w:b/>
-          <w:bCs/>
-          <w:i/>
-          <w:iCs/>
-        </w:rPr>
         <w:lastRenderedPageBreak/>
         <w:t>&gt;</w:t>
       </w:r>
@@ -4283,11 +4173,7 @@
         <w:t>t is worth mentioning that as Orion is not a</w:t>
       </w:r>
       <w:r>
-        <w:t xml:space="preserve">n </w:t>
-      </w:r>
-      <w:proofErr w:type="gramStart"/>
-      <w:r>
-        <w:t xml:space="preserve">RTOS </w:t>
+        <w:t xml:space="preserve">n RTOS </w:t>
       </w:r>
       <w:r>
         <w:t xml:space="preserve"> </w:t>
@@ -4295,7 +4181,6 @@
       <w:r>
         <w:t>(</w:t>
       </w:r>
-      <w:proofErr w:type="gramEnd"/>
       <w:r>
         <w:t>real-time operating system</w:t>
       </w:r>
@@ -4387,15 +4272,7 @@
     </w:p>
     <w:p>
       <w:r>
-        <w:t xml:space="preserve">The initial startup values (ON/OFF) controlling Info Logs, </w:t>
-      </w:r>
-      <w:proofErr w:type="gramStart"/>
-      <w:r>
-        <w:t>Transmit</w:t>
-      </w:r>
-      <w:proofErr w:type="gramEnd"/>
-      <w:r>
-        <w:t xml:space="preserve"> logs and Debug logging are controlled by parameters defined in </w:t>
+        <w:t xml:space="preserve">The initial startup values (ON/OFF) controlling Info Logs, Transmit logs and Debug logging are controlled by parameters defined in </w:t>
       </w:r>
       <w:proofErr w:type="spellStart"/>
       <w:r>
@@ -4577,7 +4454,6 @@
         <w:t xml:space="preserve"> (</w:t>
       </w:r>
       <w:proofErr w:type="spellStart"/>
-      <w:proofErr w:type="gramStart"/>
       <w:r>
         <w:rPr>
           <w:u w:val="single"/>
@@ -4585,7 +4461,6 @@
         <w:t>OrionXConfig,h</w:t>
       </w:r>
       <w:proofErr w:type="spellEnd"/>
-      <w:proofErr w:type="gramEnd"/>
       <w:r>
         <w:t xml:space="preserve">) controls the duration of this Guard timer. Its expiry will force the resumption of startup and return to normal beacon operation, preventing Orion from </w:t>
       </w:r>
@@ -4598,15 +4473,7 @@
     </w:p>
     <w:p>
       <w:r>
-        <w:t xml:space="preserve">The usefulness of this feature is questionable if you are just using solar power (no </w:t>
-      </w:r>
-      <w:proofErr w:type="gramStart"/>
-      <w:r>
-        <w:t>battery)  or</w:t>
-      </w:r>
-      <w:proofErr w:type="gramEnd"/>
-      <w:r>
-        <w:t xml:space="preserve"> a combination of solar power and a capacitor to power the board. </w:t>
+        <w:t xml:space="preserve">The usefulness of this feature is questionable if you are just using solar power (no battery)  or a combination of solar power and a capacitor to power the board. </w:t>
       </w:r>
       <w:r>
         <w:t xml:space="preserve">If the parameter </w:t>
@@ -4621,23 +4488,7 @@
       </w:r>
       <w:proofErr w:type="spellEnd"/>
       <w:r>
-        <w:t xml:space="preserve">) is </w:t>
-      </w:r>
-      <w:proofErr w:type="gramStart"/>
-      <w:r>
-        <w:t>true</w:t>
-      </w:r>
-      <w:proofErr w:type="gramEnd"/>
-      <w:r>
-        <w:t xml:space="preserve"> this feature is enabled. If it is </w:t>
-      </w:r>
-      <w:proofErr w:type="gramStart"/>
-      <w:r>
-        <w:t>false</w:t>
-      </w:r>
-      <w:proofErr w:type="gramEnd"/>
-      <w:r>
-        <w:t xml:space="preserve"> then the feature is disabled. </w:t>
+        <w:t xml:space="preserve">) is true this feature is enabled. If it is false then the feature is disabled. </w:t>
       </w:r>
     </w:p>
     <w:p>
@@ -4668,21 +4519,13 @@
         <w:t>purpose</w:t>
       </w:r>
       <w:r>
-        <w:t xml:space="preserve"> </w:t>
-      </w:r>
-      <w:proofErr w:type="gramStart"/>
-      <w:r>
-        <w:t xml:space="preserve">of </w:t>
-      </w:r>
-      <w:r>
-        <w:t xml:space="preserve"> </w:t>
-      </w:r>
-      <w:r>
-        <w:t>SHUTDOWN</w:t>
-      </w:r>
-      <w:proofErr w:type="gramEnd"/>
-      <w:r>
-        <w:t xml:space="preserve"> VOLTAGE</w:t>
+        <w:t xml:space="preserve"> of </w:t>
+      </w:r>
+      <w:r>
+        <w:t xml:space="preserve"> </w:t>
+      </w:r>
+      <w:r>
+        <w:t>SHUTDOWN VOLTAGE</w:t>
       </w:r>
       <w:r>
         <w:t xml:space="preserve"> is to trigger Orion to stop transmitting when the sampled VCC drops below a preset level, as determined by the parameter </w:t>
@@ -5058,15 +4901,7 @@
     </w:p>
     <w:p>
       <w:r>
-        <w:t xml:space="preserve">The altitude data received from the GPS is transmitted in the secondary WSPR message sent at </w:t>
-      </w:r>
-      <w:proofErr w:type="gramStart"/>
-      <w:r>
-        <w:t>hh:02:01</w:t>
-      </w:r>
-      <w:proofErr w:type="gramEnd"/>
-      <w:r>
-        <w:t xml:space="preserve">, hh:22:01, and hh:42:01,  as shown in Figure 1 (Orion Beacon Schedule).  Because the dBm field in the WSPR message only supports 19 values we encode the altitude as a series of altitude ranges expressed in meters above ground level (AGL) as shown in Table 1. </w:t>
+        <w:t xml:space="preserve">The altitude data received from the GPS is transmitted in the secondary WSPR message sent at hh:02:01, hh:22:01, and hh:42:01,  as shown in Figure 1 (Orion Beacon Schedule).  Because the dBm field in the WSPR message only supports 19 values we encode the altitude as a series of altitude ranges expressed in meters above ground level (AGL) as shown in Table 1. </w:t>
       </w:r>
     </w:p>
     <w:tbl>
@@ -5588,23 +5423,7 @@
           <w:b/>
           <w:bCs/>
         </w:rPr>
-        <w:t xml:space="preserve">Table </w:t>
-      </w:r>
-      <w:proofErr w:type="gramStart"/>
-      <w:r>
-        <w:rPr>
-          <w:b/>
-          <w:bCs/>
-        </w:rPr>
-        <w:t>1  -</w:t>
-      </w:r>
-      <w:proofErr w:type="gramEnd"/>
-      <w:r>
-        <w:rPr>
-          <w:b/>
-          <w:bCs/>
-        </w:rPr>
-        <w:t xml:space="preserve"> Encoding of Altitude into secondary WSPR message dBm field</w:t>
+        <w:t>Table 1  - Encoding of Altitude into secondary WSPR message dBm field</w:t>
       </w:r>
     </w:p>
     <w:p>
@@ -5652,15 +5471,7 @@
     </w:p>
     <w:p>
       <w:r>
-        <w:t xml:space="preserve">The VCC voltage sampled by the processor is similarly encoded in the dBm field for secondary WSPR transmissions that begin at </w:t>
-      </w:r>
-      <w:proofErr w:type="gramStart"/>
-      <w:r>
-        <w:t>hh:12:01</w:t>
-      </w:r>
-      <w:proofErr w:type="gramEnd"/>
-      <w:r>
-        <w:t xml:space="preserve"> and hh:52:01.  The telemetry covers a range of sampled voltages from 3.3v to 5.0 in increments of 0.1 volts. An encoded value of 60 represents a measured voltage of greater than </w:t>
+        <w:t xml:space="preserve">The VCC voltage sampled by the processor is similarly encoded in the dBm field for secondary WSPR transmissions that begin at hh:12:01 and hh:52:01.  The telemetry covers a range of sampled voltages from 3.3v to 5.0 in increments of 0.1 volts. An encoded value of 60 represents a measured voltage of greater than </w:t>
       </w:r>
       <w:r>
         <w:t xml:space="preserve">or equal </w:t>
@@ -5754,14 +5565,7 @@
               <w:rPr>
                 <w:color w:val="000000" w:themeColor="text1"/>
               </w:rPr>
-              <w:t>(</w:t>
-            </w:r>
-            <w:proofErr w:type="gramStart"/>
-            <w:r>
-              <w:rPr>
-                <w:color w:val="000000" w:themeColor="text1"/>
-              </w:rPr>
-              <w:t xml:space="preserve">V </w:t>
+              <w:t xml:space="preserve">(V </w:t>
             </w:r>
             <w:r>
               <w:rPr>
@@ -5769,7 +5573,6 @@
               </w:rPr>
               <w:t>)</w:t>
             </w:r>
-            <w:proofErr w:type="gramEnd"/>
           </w:p>
         </w:tc>
       </w:tr>
@@ -6897,15 +6700,7 @@
         <w:t xml:space="preserve">source </w:t>
       </w:r>
       <w:r>
-        <w:t xml:space="preserve">is available on </w:t>
-      </w:r>
-      <w:proofErr w:type="gramStart"/>
-      <w:r>
-        <w:t>GITHUB :</w:t>
-      </w:r>
-      <w:proofErr w:type="gramEnd"/>
-      <w:r>
-        <w:t xml:space="preserve"> </w:t>
+        <w:t xml:space="preserve">is available on GITHUB : </w:t>
       </w:r>
       <w:hyperlink r:id="rId16" w:history="1">
         <w:r>
@@ -6921,16 +6716,11 @@
         <w:t xml:space="preserve"> To download</w:t>
       </w:r>
       <w:r>
-        <w:t xml:space="preserve"> </w:t>
-      </w:r>
-      <w:proofErr w:type="gramStart"/>
-      <w:r>
-        <w:t>Orion</w:t>
+        <w:t xml:space="preserve"> Orion</w:t>
       </w:r>
       <w:r>
         <w:t xml:space="preserve"> :</w:t>
       </w:r>
-      <w:proofErr w:type="gramEnd"/>
     </w:p>
     <w:p>
       <w:pPr>
@@ -7066,21 +6856,13 @@
       </w:r>
       <w:proofErr w:type="spellEnd"/>
       <w:r>
-        <w:t xml:space="preserve"> </w:t>
-      </w:r>
-      <w:proofErr w:type="gramStart"/>
-      <w:r>
-        <w:t>file</w:t>
-      </w:r>
-      <w:r>
-        <w:t xml:space="preserve"> </w:t>
-      </w:r>
-      <w:r>
-        <w:t xml:space="preserve"> contained</w:t>
-      </w:r>
-      <w:proofErr w:type="gramEnd"/>
-      <w:r>
-        <w:t xml:space="preserve"> within the folder (</w:t>
+        <w:t xml:space="preserve"> file</w:t>
+      </w:r>
+      <w:r>
+        <w:t xml:space="preserve"> </w:t>
+      </w:r>
+      <w:r>
+        <w:t xml:space="preserve"> contained within the folder (</w:t>
       </w:r>
       <w:proofErr w:type="spellStart"/>
       <w:r>
@@ -7264,18 +7046,10 @@
         <w:t xml:space="preserve"> are</w:t>
       </w:r>
       <w:r>
-        <w:t xml:space="preserve"> as </w:t>
-      </w:r>
-      <w:proofErr w:type="gramStart"/>
-      <w:r>
-        <w:t>follows</w:t>
-      </w:r>
-      <w:r>
-        <w:t xml:space="preserve"> :</w:t>
-      </w:r>
-      <w:proofErr w:type="gramEnd"/>
-      <w:r>
-        <w:t xml:space="preserve"> </w:t>
+        <w:t xml:space="preserve"> as follows</w:t>
+      </w:r>
+      <w:r>
+        <w:t xml:space="preserve"> : </w:t>
       </w:r>
     </w:p>
     <w:p>
@@ -7423,37 +7197,19 @@
       </w:r>
       <w:proofErr w:type="spellEnd"/>
       <w:r>
-        <w:t xml:space="preserve"> </w:t>
-      </w:r>
-      <w:proofErr w:type="gramStart"/>
-      <w:r>
-        <w:t xml:space="preserve">- </w:t>
+        <w:t xml:space="preserve"> - </w:t>
       </w:r>
       <w:r>
         <w:t xml:space="preserve"> (</w:t>
       </w:r>
-      <w:proofErr w:type="gramEnd"/>
-      <w:r>
-        <w:fldChar w:fldCharType="begin"/>
-      </w:r>
-      <w:r>
-        <w:instrText xml:space="preserve"> HYPERLINK "https://github.com/SlashDevin/NeoGPS" </w:instrText>
-      </w:r>
-      <w:r>
-        <w:fldChar w:fldCharType="separate"/>
-      </w:r>
-      <w:r>
-        <w:rPr>
-          <w:rStyle w:val="Hyperlink"/>
-        </w:rPr>
-        <w:t>https://github.com/SlashDevin/NeoGPS</w:t>
-      </w:r>
-      <w:r>
-        <w:rPr>
-          <w:rStyle w:val="Hyperlink"/>
-        </w:rPr>
-        <w:fldChar w:fldCharType="end"/>
-      </w:r>
+      <w:hyperlink r:id="rId21" w:history="1">
+        <w:r>
+          <w:rPr>
+            <w:rStyle w:val="Hyperlink"/>
+          </w:rPr>
+          <w:t>https://github.com/SlashDevin/NeoGPS</w:t>
+        </w:r>
+      </w:hyperlink>
       <w:r>
         <w:t xml:space="preserve">) - NMEA and </w:t>
       </w:r>
@@ -7497,7 +7253,7 @@
       <w:r>
         <w:t xml:space="preserve"> (</w:t>
       </w:r>
-      <w:hyperlink r:id="rId21" w:history="1">
+      <w:hyperlink r:id="rId22" w:history="1">
         <w:r>
           <w:rPr>
             <w:rStyle w:val="Hyperlink"/>
@@ -7527,7 +7283,7 @@
       <w:r>
         <w:t>Chrono (</w:t>
       </w:r>
-      <w:hyperlink r:id="rId22" w:history="1">
+      <w:hyperlink r:id="rId23" w:history="1">
         <w:r>
           <w:rPr>
             <w:rStyle w:val="Hyperlink"/>
@@ -7564,7 +7320,7 @@
       <w:r>
         <w:t xml:space="preserve"> (</w:t>
       </w:r>
-      <w:hyperlink r:id="rId23" w:history="1">
+      <w:hyperlink r:id="rId24" w:history="1">
         <w:r>
           <w:rPr>
             <w:rStyle w:val="Hyperlink"/>
@@ -7607,13 +7363,8 @@
       <w:r>
         <w:t xml:space="preserve">Select Sketch -&gt; Include Library -&gt; </w:t>
       </w:r>
-      <w:proofErr w:type="gramStart"/>
-      <w:r>
-        <w:t>Add .Zip</w:t>
-      </w:r>
-      <w:proofErr w:type="gramEnd"/>
-      <w:r>
-        <w:t xml:space="preserve"> library …  (as shown in the figure below)</w:t>
+      <w:r>
+        <w:t>Add .Zip library …  (as shown in the figure below)</w:t>
       </w:r>
     </w:p>
     <w:p>
@@ -7659,417 +7410,6 @@
                 <pic:pic xmlns:pic="http://schemas.openxmlformats.org/drawingml/2006/picture">
                   <pic:nvPicPr>
                     <pic:cNvPr id="5" name="Screenshot (33).png"/>
-                    <pic:cNvPicPr/>
-                  </pic:nvPicPr>
-                  <pic:blipFill>
-                    <a:blip r:embed="rId24" cstate="print">
-                      <a:extLst>
-                        <a:ext uri="{28A0092B-C50C-407E-A947-70E740481C1C}">
-                          <a14:useLocalDpi xmlns:a14="http://schemas.microsoft.com/office/drawing/2010/main"/>
-                        </a:ext>
-                      </a:extLst>
-                    </a:blip>
-                    <a:stretch>
-                      <a:fillRect/>
-                    </a:stretch>
-                  </pic:blipFill>
-                  <pic:spPr>
-                    <a:xfrm>
-                      <a:off x="0" y="0"/>
-                      <a:ext cx="5486400" cy="3086100"/>
-                    </a:xfrm>
-                    <a:prstGeom prst="rect">
-                      <a:avLst/>
-                    </a:prstGeom>
-                  </pic:spPr>
-                </pic:pic>
-              </a:graphicData>
-            </a:graphic>
-          </wp:inline>
-        </w:drawing>
-      </w:r>
-    </w:p>
-    <w:p>
-      <w:pPr>
-        <w:pStyle w:val="Heading3"/>
-      </w:pPr>
-      <w:r>
-        <w:lastRenderedPageBreak/>
-        <w:t>Configuring Libraries</w:t>
-      </w:r>
-    </w:p>
-    <w:p>
-      <w:r>
-        <w:t>Some of the installed libraries require some</w:t>
-      </w:r>
-      <w:r>
-        <w:t xml:space="preserve"> </w:t>
-      </w:r>
-      <w:r>
-        <w:t>configuration. If you skip this step, you will get compile</w:t>
-      </w:r>
-      <w:r>
-        <w:t xml:space="preserve"> or </w:t>
-      </w:r>
-      <w:r>
-        <w:t xml:space="preserve">link errors. </w:t>
-      </w:r>
-    </w:p>
-    <w:p>
-      <w:pPr>
-        <w:pStyle w:val="Heading4"/>
-      </w:pPr>
-      <w:proofErr w:type="spellStart"/>
-      <w:r>
-        <w:t>NeoGPS</w:t>
-      </w:r>
-      <w:proofErr w:type="spellEnd"/>
-    </w:p>
-    <w:p>
-      <w:proofErr w:type="spellStart"/>
-      <w:r>
-        <w:t>NeoGPS</w:t>
-      </w:r>
-      <w:proofErr w:type="spellEnd"/>
-      <w:r>
-        <w:t xml:space="preserve"> must be configured to use </w:t>
-      </w:r>
-      <w:r>
-        <w:t xml:space="preserve">a </w:t>
-      </w:r>
-      <w:r>
-        <w:t>Nominal Configuration</w:t>
-      </w:r>
-      <w:r>
-        <w:t xml:space="preserve"> to be compatible with the needs of Orion. This includes support for</w:t>
-      </w:r>
-      <w:r>
-        <w:t xml:space="preserve"> date, time, </w:t>
-      </w:r>
-      <w:proofErr w:type="spellStart"/>
-      <w:r>
-        <w:t>lat</w:t>
-      </w:r>
-      <w:proofErr w:type="spellEnd"/>
-      <w:r>
-        <w:t>/lon</w:t>
-      </w:r>
-      <w:r>
-        <w:t>g</w:t>
-      </w:r>
-      <w:r>
-        <w:t>, altitude, speed, heading, number of satellites, HDOP, GPRMC and GPGGA messages.</w:t>
-      </w:r>
-    </w:p>
-    <w:p>
-      <w:pPr>
-        <w:pStyle w:val="ListParagraph"/>
-        <w:numPr>
-          <w:ilvl w:val="0"/>
-          <w:numId w:val="34"/>
-        </w:numPr>
-      </w:pPr>
-      <w:r>
-        <w:t>On Windows using File Explorer navigate to your Arduino</w:t>
-      </w:r>
-      <w:proofErr w:type="gramStart"/>
-      <w:r>
-        <w:t>\libraries\</w:t>
-      </w:r>
-      <w:proofErr w:type="spellStart"/>
-      <w:r>
-        <w:t>NeoGPS</w:t>
-      </w:r>
-      <w:proofErr w:type="spellEnd"/>
-      <w:r>
-        <w:t>\extras\configs</w:t>
-      </w:r>
-      <w:r>
-        <w:t>\Nominal  folder</w:t>
-      </w:r>
-      <w:proofErr w:type="gramEnd"/>
-    </w:p>
-    <w:p>
-      <w:pPr>
-        <w:pStyle w:val="ListParagraph"/>
-        <w:numPr>
-          <w:ilvl w:val="0"/>
-          <w:numId w:val="34"/>
-        </w:numPr>
-      </w:pPr>
-      <w:r>
-        <w:t xml:space="preserve">Copy the three files: </w:t>
-      </w:r>
-      <w:proofErr w:type="spellStart"/>
-      <w:r>
-        <w:rPr>
-          <w:u w:val="single"/>
-        </w:rPr>
-        <w:t>NeoGPS_cfg.h</w:t>
-      </w:r>
-      <w:proofErr w:type="spellEnd"/>
-      <w:r>
-        <w:t xml:space="preserve">, </w:t>
-      </w:r>
-      <w:proofErr w:type="spellStart"/>
-      <w:r>
-        <w:rPr>
-          <w:u w:val="single"/>
-        </w:rPr>
-        <w:t>GPSfix_cfg.h</w:t>
-      </w:r>
-      <w:proofErr w:type="spellEnd"/>
-      <w:r>
-        <w:t xml:space="preserve"> and </w:t>
-      </w:r>
-      <w:proofErr w:type="spellStart"/>
-      <w:r>
-        <w:rPr>
-          <w:u w:val="single"/>
-        </w:rPr>
-        <w:t>NMEAGPS_cfg.h</w:t>
-      </w:r>
-      <w:proofErr w:type="spellEnd"/>
-      <w:r>
-        <w:t xml:space="preserve"> </w:t>
-      </w:r>
-    </w:p>
-    <w:p>
-      <w:pPr>
-        <w:pStyle w:val="ListParagraph"/>
-        <w:numPr>
-          <w:ilvl w:val="0"/>
-          <w:numId w:val="34"/>
-        </w:numPr>
-      </w:pPr>
-      <w:r>
-        <w:t>Paste these three files into your Arduino\libraries\</w:t>
-      </w:r>
-      <w:proofErr w:type="spellStart"/>
-      <w:r>
-        <w:t>NeoGPS</w:t>
-      </w:r>
-      <w:proofErr w:type="spellEnd"/>
-      <w:r>
-        <w:t>\</w:t>
-      </w:r>
-      <w:proofErr w:type="spellStart"/>
-      <w:r>
-        <w:t>src</w:t>
-      </w:r>
-      <w:proofErr w:type="spellEnd"/>
-      <w:r>
-        <w:t xml:space="preserve"> folder, overwriting the files of the same name in the \</w:t>
-      </w:r>
-      <w:proofErr w:type="spellStart"/>
-      <w:r>
-        <w:t>src</w:t>
-      </w:r>
-      <w:proofErr w:type="spellEnd"/>
-      <w:r>
-        <w:t xml:space="preserve"> directory. </w:t>
-      </w:r>
-    </w:p>
-    <w:p>
-      <w:pPr>
-        <w:pStyle w:val="Heading4"/>
-      </w:pPr>
-      <w:proofErr w:type="spellStart"/>
-      <w:r>
-        <w:t>NeoSWSerial</w:t>
-      </w:r>
-      <w:proofErr w:type="spellEnd"/>
-    </w:p>
-    <w:p>
-      <w:pPr>
-        <w:pStyle w:val="ListParagraph"/>
-        <w:numPr>
-          <w:ilvl w:val="0"/>
-          <w:numId w:val="34"/>
-        </w:numPr>
-      </w:pPr>
-      <w:r>
-        <w:t>On Windows using File Explorer navigate to</w:t>
-      </w:r>
-      <w:r>
-        <w:t xml:space="preserve"> your Arduino\libraries\</w:t>
-      </w:r>
-      <w:proofErr w:type="spellStart"/>
-      <w:r>
-        <w:t>NeoSWSerial</w:t>
-      </w:r>
-      <w:proofErr w:type="spellEnd"/>
-      <w:r>
-        <w:t>-master\</w:t>
-      </w:r>
-      <w:proofErr w:type="spellStart"/>
-      <w:r>
-        <w:t>src</w:t>
-      </w:r>
-      <w:proofErr w:type="spellEnd"/>
-      <w:r>
-        <w:t xml:space="preserve">   folder and edit </w:t>
-      </w:r>
-      <w:proofErr w:type="spellStart"/>
-      <w:r>
-        <w:t>NeoSWSerial.h</w:t>
-      </w:r>
-      <w:proofErr w:type="spellEnd"/>
-      <w:r>
-        <w:t xml:space="preserve"> using a text editor (Notepad will work fine but I prefer Notepad+</w:t>
-      </w:r>
-      <w:proofErr w:type="gramStart"/>
-      <w:r>
-        <w:t>+ )</w:t>
-      </w:r>
-      <w:proofErr w:type="gramEnd"/>
-      <w:r>
-        <w:t>,</w:t>
-      </w:r>
-    </w:p>
-    <w:p>
-      <w:pPr>
-        <w:pStyle w:val="ListParagraph"/>
-        <w:numPr>
-          <w:ilvl w:val="0"/>
-          <w:numId w:val="34"/>
-        </w:numPr>
-      </w:pPr>
-      <w:r>
-        <w:t xml:space="preserve">Uncomment the following </w:t>
-      </w:r>
-      <w:proofErr w:type="gramStart"/>
-      <w:r>
-        <w:t>line</w:t>
-      </w:r>
-      <w:proofErr w:type="gramEnd"/>
-      <w:r>
-        <w:t xml:space="preserve"> which is </w:t>
-      </w:r>
-      <w:r>
-        <w:t>near the</w:t>
-      </w:r>
-      <w:r>
-        <w:t xml:space="preserve"> end of the file, save and recompile. </w:t>
-      </w:r>
-    </w:p>
-    <w:p>
-      <w:r>
-        <w:rPr>
-          <w:i/>
-          <w:iCs/>
-        </w:rPr>
-        <w:t xml:space="preserve">// </w:t>
-      </w:r>
-      <w:r>
-        <w:rPr>
-          <w:i/>
-          <w:iCs/>
-        </w:rPr>
-        <w:t>#define</w:t>
-      </w:r>
-      <w:r>
-        <w:t xml:space="preserve"> </w:t>
-      </w:r>
-      <w:r>
-        <w:rPr>
-          <w:b/>
-          <w:bCs/>
-        </w:rPr>
-        <w:t>NEOSWSERIAL_EXTERNAL_PCINT</w:t>
-      </w:r>
-      <w:r>
-        <w:t xml:space="preserve"> // uncomment to use your own PCINT ISRs</w:t>
-      </w:r>
-    </w:p>
-    <w:p>
-      <w:r>
-        <w:t xml:space="preserve">It should look like this without the leading “//”. </w:t>
-      </w:r>
-    </w:p>
-    <w:p>
-      <w:r>
-        <w:rPr>
-          <w:i/>
-          <w:iCs/>
-        </w:rPr>
-        <w:t>#define</w:t>
-      </w:r>
-      <w:r>
-        <w:t xml:space="preserve"> </w:t>
-      </w:r>
-      <w:r>
-        <w:rPr>
-          <w:b/>
-          <w:bCs/>
-        </w:rPr>
-        <w:t>NEOSWSERIAL_EXTERNAL_PCINT</w:t>
-      </w:r>
-      <w:r>
-        <w:t xml:space="preserve"> // uncomment to use your own PCINT ISRs</w:t>
-      </w:r>
-    </w:p>
-    <w:p>
-      <w:r>
-        <w:t xml:space="preserve"> </w:t>
-      </w:r>
-      <w:proofErr w:type="spellStart"/>
-      <w:r>
-        <w:t>NeoSWSerial</w:t>
-      </w:r>
-      <w:proofErr w:type="spellEnd"/>
-      <w:r>
-        <w:t xml:space="preserve"> assumes by default that applications are not using </w:t>
-      </w:r>
-      <w:proofErr w:type="spellStart"/>
-      <w:r>
-        <w:t>PinChange</w:t>
-      </w:r>
-      <w:proofErr w:type="spellEnd"/>
-      <w:r>
-        <w:t xml:space="preserve"> Interrupts </w:t>
-      </w:r>
-      <w:proofErr w:type="gramStart"/>
-      <w:r>
-        <w:t>in  so</w:t>
-      </w:r>
-      <w:proofErr w:type="gramEnd"/>
-      <w:r>
-        <w:t xml:space="preserve"> it defines the ISRs for all ports which will conflict with the Orion definitions. </w:t>
-      </w:r>
-    </w:p>
-    <w:p>
-      <w:r>
-        <w:t xml:space="preserve">Before compiling don’t forget to set your </w:t>
-      </w:r>
-      <w:proofErr w:type="spellStart"/>
-      <w:r>
-        <w:t>boardtype</w:t>
-      </w:r>
-      <w:proofErr w:type="spellEnd"/>
-      <w:r>
-        <w:t xml:space="preserve"> within the Arduino IDE as shown (this assumes that you are running your board at 3.3v/8Mhz).</w:t>
-      </w:r>
-    </w:p>
-    <w:p>
-      <w:r>
-        <w:rPr>
-          <w:noProof/>
-        </w:rPr>
-        <w:lastRenderedPageBreak/>
-        <w:drawing>
-          <wp:inline distT="0" distB="0" distL="0" distR="0" wp14:anchorId="5DC57A52" wp14:editId="31933B73">
-            <wp:extent cx="5486400" cy="3086100"/>
-            <wp:effectExtent l="0" t="0" r="0" b="0"/>
-            <wp:docPr id="6" name="Picture 6" descr="A screenshot of a computer screen&#10;&#10;Description automatically generated"/>
-            <wp:cNvGraphicFramePr>
-              <a:graphicFrameLocks xmlns:a="http://schemas.openxmlformats.org/drawingml/2006/main" noChangeAspect="1"/>
-            </wp:cNvGraphicFramePr>
-            <a:graphic xmlns:a="http://schemas.openxmlformats.org/drawingml/2006/main">
-              <a:graphicData uri="http://schemas.openxmlformats.org/drawingml/2006/picture">
-                <pic:pic xmlns:pic="http://schemas.openxmlformats.org/drawingml/2006/picture">
-                  <pic:nvPicPr>
-                    <pic:cNvPr id="6" name="Screenshot (34).png"/>
                     <pic:cNvPicPr/>
                   </pic:nvPicPr>
                   <pic:blipFill>
@@ -8101,6 +7441,287 @@
       </w:r>
     </w:p>
     <w:p>
+      <w:pPr>
+        <w:pStyle w:val="Heading3"/>
+      </w:pPr>
+      <w:r>
+        <w:lastRenderedPageBreak/>
+        <w:t>Configuring Libraries</w:t>
+      </w:r>
+    </w:p>
+    <w:p>
+      <w:r>
+        <w:t>Some of the installed libraries require some</w:t>
+      </w:r>
+      <w:r>
+        <w:t xml:space="preserve"> </w:t>
+      </w:r>
+      <w:r>
+        <w:t>configuration. If you skip this step, you will get compile</w:t>
+      </w:r>
+      <w:r>
+        <w:t xml:space="preserve"> or </w:t>
+      </w:r>
+      <w:r>
+        <w:t xml:space="preserve">link errors. </w:t>
+      </w:r>
+    </w:p>
+    <w:p>
+      <w:pPr>
+        <w:pStyle w:val="Heading4"/>
+      </w:pPr>
+      <w:proofErr w:type="spellStart"/>
+      <w:r>
+        <w:t>NeoGPS</w:t>
+      </w:r>
+      <w:proofErr w:type="spellEnd"/>
+    </w:p>
+    <w:p>
+      <w:proofErr w:type="spellStart"/>
+      <w:r>
+        <w:t>NeoGPS</w:t>
+      </w:r>
+      <w:proofErr w:type="spellEnd"/>
+      <w:r>
+        <w:t xml:space="preserve"> must be configured to use </w:t>
+      </w:r>
+      <w:r>
+        <w:t xml:space="preserve">a </w:t>
+      </w:r>
+      <w:r>
+        <w:t>Nominal Configuration</w:t>
+      </w:r>
+      <w:r>
+        <w:t xml:space="preserve"> to be compatible with the needs of Orion. This includes support for</w:t>
+      </w:r>
+      <w:r>
+        <w:t xml:space="preserve"> date, time, </w:t>
+      </w:r>
+      <w:proofErr w:type="spellStart"/>
+      <w:r>
+        <w:t>lat</w:t>
+      </w:r>
+      <w:proofErr w:type="spellEnd"/>
+      <w:r>
+        <w:t>/lon</w:t>
+      </w:r>
+      <w:r>
+        <w:t>g</w:t>
+      </w:r>
+      <w:r>
+        <w:t>, altitude, speed, heading, number of satellites, HDOP, GPRMC and GPGGA messages.</w:t>
+      </w:r>
+      <w:r>
+        <w:t xml:space="preserve"> This is the default configuration of the library as downloaded so no additional changes are needed.</w:t>
+      </w:r>
+    </w:p>
+    <w:p>
+      <w:pPr>
+        <w:pStyle w:val="Heading4"/>
+      </w:pPr>
+      <w:proofErr w:type="spellStart"/>
+      <w:r>
+        <w:t>NeoSWSerial</w:t>
+      </w:r>
+      <w:proofErr w:type="spellEnd"/>
+    </w:p>
+    <w:p>
+      <w:pPr>
+        <w:pStyle w:val="ListParagraph"/>
+        <w:numPr>
+          <w:ilvl w:val="0"/>
+          <w:numId w:val="34"/>
+        </w:numPr>
+      </w:pPr>
+      <w:r>
+        <w:t>On Windows using File Explorer navigate to</w:t>
+      </w:r>
+      <w:r>
+        <w:t xml:space="preserve"> your Arduino\libraries\</w:t>
+      </w:r>
+      <w:proofErr w:type="spellStart"/>
+      <w:r>
+        <w:t>NeoSWSerial</w:t>
+      </w:r>
+      <w:proofErr w:type="spellEnd"/>
+      <w:r>
+        <w:t>-master\</w:t>
+      </w:r>
+      <w:proofErr w:type="spellStart"/>
+      <w:r>
+        <w:t>src</w:t>
+      </w:r>
+      <w:proofErr w:type="spellEnd"/>
+      <w:r>
+        <w:t xml:space="preserve">   folder and edit </w:t>
+      </w:r>
+      <w:proofErr w:type="spellStart"/>
+      <w:r>
+        <w:t>NeoSWSerial.h</w:t>
+      </w:r>
+      <w:proofErr w:type="spellEnd"/>
+      <w:r>
+        <w:t xml:space="preserve"> using a text editor (Notepad will work fine but I prefer Notepad++ ),</w:t>
+      </w:r>
+    </w:p>
+    <w:p>
+      <w:pPr>
+        <w:pStyle w:val="ListParagraph"/>
+        <w:numPr>
+          <w:ilvl w:val="0"/>
+          <w:numId w:val="34"/>
+        </w:numPr>
+      </w:pPr>
+      <w:r>
+        <w:t xml:space="preserve">Uncomment the following line which is </w:t>
+      </w:r>
+      <w:r>
+        <w:t>near the</w:t>
+      </w:r>
+      <w:r>
+        <w:t xml:space="preserve"> end of the file, save and recompile. </w:t>
+      </w:r>
+    </w:p>
+    <w:p>
+      <w:r>
+        <w:rPr>
+          <w:i/>
+          <w:iCs/>
+        </w:rPr>
+        <w:t xml:space="preserve">// </w:t>
+      </w:r>
+      <w:r>
+        <w:rPr>
+          <w:i/>
+          <w:iCs/>
+        </w:rPr>
+        <w:t>#define</w:t>
+      </w:r>
+      <w:r>
+        <w:t xml:space="preserve"> </w:t>
+      </w:r>
+      <w:r>
+        <w:rPr>
+          <w:b/>
+          <w:bCs/>
+        </w:rPr>
+        <w:t>NEOSWSERIAL_EXTERNAL_PCINT</w:t>
+      </w:r>
+      <w:r>
+        <w:t xml:space="preserve"> // uncomment to use your own PCINT ISRs</w:t>
+      </w:r>
+    </w:p>
+    <w:p>
+      <w:r>
+        <w:t xml:space="preserve">It should look like this without the leading “//”. </w:t>
+      </w:r>
+    </w:p>
+    <w:p>
+      <w:r>
+        <w:rPr>
+          <w:i/>
+          <w:iCs/>
+        </w:rPr>
+        <w:t>#define</w:t>
+      </w:r>
+      <w:r>
+        <w:t xml:space="preserve"> </w:t>
+      </w:r>
+      <w:r>
+        <w:rPr>
+          <w:b/>
+          <w:bCs/>
+        </w:rPr>
+        <w:t>NEOSWSERIAL_EXTERNAL_PCINT</w:t>
+      </w:r>
+      <w:r>
+        <w:t xml:space="preserve"> // uncomment to use your own PCINT ISRs</w:t>
+      </w:r>
+    </w:p>
+    <w:p>
+      <w:r>
+        <w:t xml:space="preserve"> </w:t>
+      </w:r>
+      <w:proofErr w:type="spellStart"/>
+      <w:r>
+        <w:t>NeoSWSerial</w:t>
+      </w:r>
+      <w:proofErr w:type="spellEnd"/>
+      <w:r>
+        <w:t xml:space="preserve"> assumes by default that applications are not using </w:t>
+      </w:r>
+      <w:proofErr w:type="spellStart"/>
+      <w:r>
+        <w:t>PinChange</w:t>
+      </w:r>
+      <w:proofErr w:type="spellEnd"/>
+      <w:r>
+        <w:t xml:space="preserve"> Interrupts in  so it defines the ISRs for all ports which will conflict with the Orion definitions. </w:t>
+      </w:r>
+    </w:p>
+    <w:p>
+      <w:r>
+        <w:t xml:space="preserve">Before compiling don’t forget to set your </w:t>
+      </w:r>
+      <w:proofErr w:type="spellStart"/>
+      <w:r>
+        <w:t>boardtype</w:t>
+      </w:r>
+      <w:proofErr w:type="spellEnd"/>
+      <w:r>
+        <w:t xml:space="preserve"> within the Arduino IDE as shown (this assumes that you are running your board at 3.3v/8Mhz).</w:t>
+      </w:r>
+    </w:p>
+    <w:p>
+      <w:r>
+        <w:rPr>
+          <w:noProof/>
+        </w:rPr>
+        <w:lastRenderedPageBreak/>
+        <w:drawing>
+          <wp:inline distT="0" distB="0" distL="0" distR="0" wp14:anchorId="5DC57A52" wp14:editId="31933B73">
+            <wp:extent cx="5486400" cy="3086100"/>
+            <wp:effectExtent l="0" t="0" r="0" b="0"/>
+            <wp:docPr id="6" name="Picture 6" descr="A screenshot of a computer screen&#10;&#10;Description automatically generated"/>
+            <wp:cNvGraphicFramePr>
+              <a:graphicFrameLocks xmlns:a="http://schemas.openxmlformats.org/drawingml/2006/main" noChangeAspect="1"/>
+            </wp:cNvGraphicFramePr>
+            <a:graphic xmlns:a="http://schemas.openxmlformats.org/drawingml/2006/main">
+              <a:graphicData uri="http://schemas.openxmlformats.org/drawingml/2006/picture">
+                <pic:pic xmlns:pic="http://schemas.openxmlformats.org/drawingml/2006/picture">
+                  <pic:nvPicPr>
+                    <pic:cNvPr id="6" name="Screenshot (34).png"/>
+                    <pic:cNvPicPr/>
+                  </pic:nvPicPr>
+                  <pic:blipFill>
+                    <a:blip r:embed="rId26" cstate="print">
+                      <a:extLst>
+                        <a:ext uri="{28A0092B-C50C-407E-A947-70E740481C1C}">
+                          <a14:useLocalDpi xmlns:a14="http://schemas.microsoft.com/office/drawing/2010/main"/>
+                        </a:ext>
+                      </a:extLst>
+                    </a:blip>
+                    <a:stretch>
+                      <a:fillRect/>
+                    </a:stretch>
+                  </pic:blipFill>
+                  <pic:spPr>
+                    <a:xfrm>
+                      <a:off x="0" y="0"/>
+                      <a:ext cx="5486400" cy="3086100"/>
+                    </a:xfrm>
+                    <a:prstGeom prst="rect">
+                      <a:avLst/>
+                    </a:prstGeom>
+                  </pic:spPr>
+                </pic:pic>
+              </a:graphicData>
+            </a:graphic>
+          </wp:inline>
+        </w:drawing>
+      </w:r>
+    </w:p>
+    <w:p>
       <w:r>
         <w:t>The Orion code should now compile without errors</w:t>
       </w:r>
@@ -8129,15 +7750,7 @@
       </w:r>
       <w:proofErr w:type="spellEnd"/>
       <w:r>
-        <w:t xml:space="preserve"> file is opened in the Arduino </w:t>
-      </w:r>
-      <w:proofErr w:type="gramStart"/>
-      <w:r>
-        <w:t>IDE :</w:t>
-      </w:r>
-      <w:proofErr w:type="gramEnd"/>
-      <w:r>
-        <w:t xml:space="preserve"> </w:t>
+        <w:t xml:space="preserve"> file is opened in the Arduino IDE : </w:t>
       </w:r>
     </w:p>
     <w:p>
@@ -8152,7 +7765,6 @@
         </w:rPr>
       </w:pPr>
       <w:proofErr w:type="spellStart"/>
-      <w:proofErr w:type="gramStart"/>
       <w:r>
         <w:rPr>
           <w:u w:val="single"/>
@@ -8160,7 +7772,6 @@
         <w:t>OrionXConfig,h</w:t>
       </w:r>
       <w:proofErr w:type="spellEnd"/>
-      <w:proofErr w:type="gramEnd"/>
       <w:r>
         <w:rPr>
           <w:u w:val="single"/>
@@ -8303,7 +7914,6 @@
         </w:rPr>
         <w:t xml:space="preserve"> </w:t>
       </w:r>
-      <w:proofErr w:type="gramStart"/>
       <w:r>
         <w:rPr>
           <w:b/>
@@ -8312,19 +7922,7 @@
         <w:t>OFF</w:t>
       </w:r>
       <w:r>
-        <w:t xml:space="preserve">  -</w:t>
-      </w:r>
-      <w:proofErr w:type="gramEnd"/>
-      <w:r>
-        <w:t xml:space="preserve"> This value (OFF or ON) defines the initial setting for the output of debug logs.  Debug logging </w:t>
-      </w:r>
-      <w:proofErr w:type="gramStart"/>
-      <w:r>
-        <w:t>produces  detailed</w:t>
-      </w:r>
-      <w:proofErr w:type="gramEnd"/>
-      <w:r>
-        <w:t xml:space="preserve"> calibration output as well as detailed pre and post </w:t>
+        <w:t xml:space="preserve">  - This value (OFF or ON) defines the initial setting for the output of debug logs.  Debug logging produces  detailed calibration output as well as detailed pre and post </w:t>
       </w:r>
       <w:r>
         <w:t>s</w:t>
@@ -8404,7 +8002,6 @@
         </w:rPr>
         <w:t xml:space="preserve">    </w:t>
       </w:r>
-      <w:proofErr w:type="gramStart"/>
       <w:r>
         <w:rPr>
           <w:b/>
@@ -8413,25 +8010,13 @@
         <w:t>OFF</w:t>
       </w:r>
       <w:r>
-        <w:t xml:space="preserve">  -</w:t>
-      </w:r>
-      <w:proofErr w:type="gramEnd"/>
-      <w:r>
-        <w:t xml:space="preserve"> This value (OFF or ON) defines the initial setting for the output of transmit and telemetry logs.  T</w:t>
+        <w:t xml:space="preserve">  - This value (OFF or ON) defines the initial setting for the output of transmit and telemetry logs.  T</w:t>
       </w:r>
       <w:r>
         <w:t>ransmit</w:t>
       </w:r>
       <w:r>
-        <w:t xml:space="preserve"> logging </w:t>
-      </w:r>
-      <w:proofErr w:type="gramStart"/>
-      <w:r>
-        <w:t>produces  summary</w:t>
-      </w:r>
-      <w:proofErr w:type="gramEnd"/>
-      <w:r>
-        <w:t xml:space="preserve"> output for each transmission cycle and telemetry gathering. </w:t>
+        <w:t xml:space="preserve"> logging produces  summary output for each transmission cycle and telemetry gathering. </w:t>
       </w:r>
       <w:r>
         <w:t>Transmit</w:t>
@@ -8691,7 +8276,6 @@
         </w:rPr>
         <w:t>7</w:t>
       </w:r>
-      <w:proofErr w:type="gramStart"/>
       <w:r>
         <w:rPr>
           <w:b/>
@@ -8710,11 +8294,7 @@
         <w:t xml:space="preserve"> </w:t>
       </w:r>
       <w:r>
-        <w:t xml:space="preserve"> -</w:t>
-      </w:r>
-      <w:proofErr w:type="gramEnd"/>
-      <w:r>
-        <w:t xml:space="preserve"> </w:t>
+        <w:t xml:space="preserve"> - </w:t>
       </w:r>
       <w:r>
         <w:t xml:space="preserve">This defines the Orion software version. It worth noting that this string is output in the debug serial monitor via the </w:t>
@@ -9054,25 +8634,13 @@
           <w:b/>
           <w:bCs/>
         </w:rPr>
-        <w:t>108000000</w:t>
-      </w:r>
-      <w:proofErr w:type="gramStart"/>
-      <w:r>
-        <w:rPr>
-          <w:b/>
-          <w:bCs/>
-        </w:rPr>
-        <w:t>ULL</w:t>
+        <w:t>108000000ULL</w:t>
       </w:r>
       <w:r>
         <w:t xml:space="preserve">  </w:t>
       </w:r>
       <w:r>
-        <w:t>-</w:t>
-      </w:r>
-      <w:proofErr w:type="gramEnd"/>
-      <w:r>
-        <w:t xml:space="preserve"> </w:t>
+        <w:t xml:space="preserve">- </w:t>
       </w:r>
       <w:r>
         <w:t>Use this</w:t>
@@ -9121,15 +8689,7 @@
     <w:p/>
     <w:p>
       <w:r>
-        <w:t xml:space="preserve">Configuration parameters for Primary WSPR Message (i.e. Callsign, </w:t>
-      </w:r>
-      <w:proofErr w:type="gramStart"/>
-      <w:r>
-        <w:t>4 character</w:t>
-      </w:r>
-      <w:proofErr w:type="gramEnd"/>
-      <w:r>
-        <w:t xml:space="preserve"> grid square and power out in dBm)</w:t>
+        <w:t>Configuration parameters for Primary WSPR Message (i.e. Callsign, 4 character grid square and power out in dBm)</w:t>
       </w:r>
     </w:p>
     <w:p>
@@ -9173,16 +8733,11 @@
       <w:r>
         <w:t xml:space="preserve">   </w:t>
       </w:r>
-      <w:proofErr w:type="gramStart"/>
       <w:r>
         <w:t xml:space="preserve">- </w:t>
       </w:r>
       <w:r>
-        <w:t xml:space="preserve"> Your</w:t>
-      </w:r>
-      <w:proofErr w:type="gramEnd"/>
-      <w:r>
-        <w:t xml:space="preserve"> </w:t>
+        <w:t xml:space="preserve"> Your </w:t>
       </w:r>
       <w:r>
         <w:t xml:space="preserve">WSPR </w:t>
@@ -9231,25 +8786,13 @@
           <w:b/>
           <w:bCs/>
         </w:rPr>
-        <w:t>"AA01</w:t>
-      </w:r>
-      <w:proofErr w:type="gramStart"/>
-      <w:r>
-        <w:rPr>
-          <w:b/>
-          <w:bCs/>
-        </w:rPr>
-        <w:t>"</w:t>
+        <w:t>"AA01"</w:t>
       </w:r>
       <w:r>
         <w:t xml:space="preserve">  </w:t>
       </w:r>
       <w:r>
-        <w:t>-</w:t>
-      </w:r>
-      <w:proofErr w:type="gramEnd"/>
-      <w:r>
-        <w:t xml:space="preserve"> </w:t>
+        <w:t xml:space="preserve">- </w:t>
       </w:r>
       <w:r>
         <w:t>A</w:t>
@@ -9342,18 +8885,10 @@
         <w:t xml:space="preserve">- </w:t>
       </w:r>
       <w:r>
-        <w:t>Beacon Power Output in dBm (5mW = 7dBm</w:t>
-      </w:r>
-      <w:proofErr w:type="gramStart"/>
-      <w:r>
-        <w:t xml:space="preserve">) </w:t>
-      </w:r>
-      <w:r>
-        <w:t>.</w:t>
-      </w:r>
-      <w:proofErr w:type="gramEnd"/>
-      <w:r>
-        <w:t xml:space="preserve"> Initial value. This gets overwritten by telemetry. </w:t>
+        <w:t xml:space="preserve">Beacon Power Output in dBm (5mW = 7dBm) </w:t>
+      </w:r>
+      <w:r>
+        <w:t xml:space="preserve">. Initial value. This gets overwritten by telemetry. </w:t>
       </w:r>
       <w:r>
         <w:t xml:space="preserve">     </w:t>
@@ -9416,7 +8951,6 @@
       <w:r>
         <w:t xml:space="preserve"> 10</w:t>
       </w:r>
-      <w:proofErr w:type="gramStart"/>
       <w:r>
         <w:t>)</w:t>
       </w:r>
@@ -9424,11 +8958,7 @@
         <w:t>,</w:t>
       </w:r>
       <w:r>
-        <w:t xml:space="preserve">  required</w:t>
-      </w:r>
-      <w:proofErr w:type="gramEnd"/>
-      <w:r>
-        <w:t xml:space="preserve"> to initiate beacon operation (</w:t>
+        <w:t xml:space="preserve">  required to initiate beacon operation (</w:t>
       </w:r>
       <w:proofErr w:type="spellStart"/>
       <w:r>
@@ -9610,7 +9140,6 @@
       <w:r>
         <w:t xml:space="preserve"> </w:t>
       </w:r>
-      <w:proofErr w:type="gramStart"/>
       <w:r>
         <w:rPr>
           <w:b/>
@@ -9622,11 +9151,7 @@
         <w:t xml:space="preserve"> </w:t>
       </w:r>
       <w:r>
-        <w:t xml:space="preserve"> -</w:t>
-      </w:r>
-      <w:proofErr w:type="gramEnd"/>
-      <w:r>
-        <w:t xml:space="preserve"> </w:t>
+        <w:t xml:space="preserve"> - </w:t>
       </w:r>
       <w:r>
         <w:t xml:space="preserve">Guard Timeout value for  1 hour (60,000 </w:t>
@@ -9711,18 +9236,10 @@
       </w:r>
       <w:proofErr w:type="spellEnd"/>
       <w:r>
-        <w:t xml:space="preserve"> / minute x 1.5</w:t>
-      </w:r>
-      <w:proofErr w:type="gramStart"/>
-      <w:r>
-        <w:t xml:space="preserve">) </w:t>
-      </w:r>
-      <w:r>
-        <w:t>.</w:t>
-      </w:r>
-      <w:proofErr w:type="gramEnd"/>
-      <w:r>
-        <w:t xml:space="preserve"> This </w:t>
+        <w:t xml:space="preserve"> / minute x 1.5) </w:t>
+      </w:r>
+      <w:r>
+        <w:t xml:space="preserve">. This </w:t>
       </w:r>
       <w:r>
         <w:t>e</w:t>
@@ -9731,13 +9248,8 @@
         <w:t xml:space="preserve">nsures that calibration is skipped (failed) if it takes more than 1.5 minutes for 1PPS signal to appear at the start of a calibration cycle. </w:t>
       </w:r>
       <w:r>
-        <w:t xml:space="preserve">One and a half minutes is </w:t>
-      </w:r>
-      <w:proofErr w:type="gramStart"/>
-      <w:r>
-        <w:t>as long as</w:t>
-      </w:r>
-      <w:proofErr w:type="gramEnd"/>
+        <w:t>One and a half minutes is as long as</w:t>
+      </w:r>
       <w:r>
         <w:t xml:space="preserve"> we can wait for calibration to start without jeopardizing</w:t>
       </w:r>
@@ -9881,15 +9393,7 @@
         <w:t xml:space="preserve">. This timer is started upon the detection of a GPS LOS scenario (calibration fail due to no GPS 1PPS signal). When it expires it triggers </w:t>
       </w:r>
       <w:r>
-        <w:t xml:space="preserve">the switch to QRSS </w:t>
-      </w:r>
-      <w:proofErr w:type="gramStart"/>
-      <w:r>
-        <w:t>Beaconing.</w:t>
-      </w:r>
-      <w:proofErr w:type="gramEnd"/>
-      <w:r>
-        <w:t xml:space="preserve"> </w:t>
+        <w:t xml:space="preserve">the switch to QRSS Beaconing. </w:t>
       </w:r>
     </w:p>
     <w:p>
@@ -9946,15 +9450,7 @@
         <w:t>14096810UL</w:t>
       </w:r>
       <w:r>
-        <w:t xml:space="preserve">   </w:t>
-      </w:r>
-      <w:proofErr w:type="gramStart"/>
-      <w:r>
-        <w:t>-  This</w:t>
-      </w:r>
-      <w:proofErr w:type="gramEnd"/>
-      <w:r>
-        <w:t xml:space="preserve"> is the transmission frequency for the </w:t>
+        <w:t xml:space="preserve">   -  This is the transmission frequency for the </w:t>
       </w:r>
       <w:r>
         <w:t xml:space="preserve">FSKCW10 </w:t>
@@ -10081,23 +9577,7 @@
           <w:b/>
           <w:bCs/>
         </w:rPr>
-        <w:t xml:space="preserve">QRSS_MESSAGE    </w:t>
-      </w:r>
-      <w:proofErr w:type="gramStart"/>
-      <w:r>
-        <w:rPr>
-          <w:b/>
-          <w:bCs/>
-        </w:rPr>
-        <w:t>"  VE</w:t>
-      </w:r>
-      <w:proofErr w:type="gramEnd"/>
-      <w:r>
-        <w:rPr>
-          <w:b/>
-          <w:bCs/>
-        </w:rPr>
-        <w:t xml:space="preserve">3WMB " </w:t>
+        <w:t xml:space="preserve">QRSS_MESSAGE    "  VE3WMB " </w:t>
       </w:r>
       <w:r>
         <w:t xml:space="preserve">        -  </w:t>
@@ -10404,7 +9884,6 @@
         <w:t xml:space="preserve">e </w:t>
       </w:r>
       <w:proofErr w:type="spellStart"/>
-      <w:proofErr w:type="gramStart"/>
       <w:r>
         <w:rPr>
           <w:u w:val="single"/>
@@ -10412,7 +9891,6 @@
         <w:t>OrionBoardConfig,h</w:t>
       </w:r>
       <w:proofErr w:type="spellEnd"/>
-      <w:proofErr w:type="gramEnd"/>
       <w:r>
         <w:t xml:space="preserve"> files for DL6OW STELLA boards (U3S clone) and the K1FM V1.3 boards.  If you are using one of these boards or a rough equivalent then copy the relevant file from this directory to Arduino\</w:t>
       </w:r>
@@ -10455,15 +9933,7 @@
     </w:p>
     <w:p>
       <w:r>
-        <w:t xml:space="preserve">Below is the description of the configuration </w:t>
-      </w:r>
-      <w:proofErr w:type="gramStart"/>
-      <w:r>
-        <w:t>parameters :</w:t>
-      </w:r>
-      <w:proofErr w:type="gramEnd"/>
-      <w:r>
-        <w:t xml:space="preserve"> </w:t>
+        <w:t xml:space="preserve">Below is the description of the configuration parameters : </w:t>
       </w:r>
     </w:p>
     <w:p/>
@@ -10508,16 +9978,11 @@
       <w:r>
         <w:t xml:space="preserve">     </w:t>
       </w:r>
-      <w:proofErr w:type="gramStart"/>
       <w:r>
         <w:t xml:space="preserve">- </w:t>
       </w:r>
       <w:r>
-        <w:t xml:space="preserve"> This</w:t>
-      </w:r>
-      <w:proofErr w:type="gramEnd"/>
-      <w:r>
-        <w:t xml:space="preserve"> string is output along with </w:t>
+        <w:t xml:space="preserve"> This string is output along with </w:t>
       </w:r>
       <w:r>
         <w:t xml:space="preserve">the software </w:t>
@@ -10549,7 +10014,6 @@
         <w:t xml:space="preserve">have multiple versions of </w:t>
       </w:r>
       <w:proofErr w:type="spellStart"/>
-      <w:proofErr w:type="gramStart"/>
       <w:r>
         <w:rPr>
           <w:u w:val="single"/>
@@ -10557,7 +10021,6 @@
         <w:t>OrionBoardConfig,h</w:t>
       </w:r>
       <w:proofErr w:type="spellEnd"/>
-      <w:proofErr w:type="gramEnd"/>
       <w:r>
         <w:t xml:space="preserve"> files as it will help to confirm that you are using the correct one once the sketch is uploaded to the ATmeg328p. </w:t>
       </w:r>
@@ -10656,18 +10119,10 @@
         <w:t>GPS_USES_HW_SERIAL</w:t>
       </w:r>
       <w:r>
-        <w:t xml:space="preserve">           </w:t>
-      </w:r>
-      <w:proofErr w:type="gramStart"/>
-      <w:r>
-        <w:t xml:space="preserve">-  </w:t>
-      </w:r>
-      <w:r>
-        <w:t>The</w:t>
-      </w:r>
-      <w:proofErr w:type="gramEnd"/>
-      <w:r>
-        <w:t xml:space="preserve"> </w:t>
+        <w:t xml:space="preserve">           -  </w:t>
+      </w:r>
+      <w:r>
+        <w:t xml:space="preserve">The </w:t>
       </w:r>
       <w:r>
         <w:t xml:space="preserve">GPS </w:t>
@@ -10752,13 +10207,8 @@
         <w:t>GPS_SERIAL_BAUD         9600</w:t>
       </w:r>
       <w:r>
-        <w:t xml:space="preserve">      </w:t>
-      </w:r>
-      <w:proofErr w:type="gramStart"/>
-      <w:r>
-        <w:t>-  Baud</w:t>
-      </w:r>
-      <w:proofErr w:type="gramEnd"/>
+        <w:t xml:space="preserve">      -  Baud</w:t>
+      </w:r>
       <w:r>
         <w:t xml:space="preserve"> </w:t>
       </w:r>
@@ -11126,7 +10576,6 @@
         </w:rPr>
         <w:t xml:space="preserve"> </w:t>
       </w:r>
-      <w:proofErr w:type="gramStart"/>
       <w:r>
         <w:rPr>
           <w:b/>
@@ -11135,11 +10584,7 @@
         <w:t>2</w:t>
       </w:r>
       <w:r>
-        <w:t xml:space="preserve">  /</w:t>
-      </w:r>
-      <w:proofErr w:type="gramEnd"/>
-      <w:r>
-        <w:t>/PD2</w:t>
+        <w:t xml:space="preserve">  //PD2</w:t>
       </w:r>
     </w:p>
     <w:p>
@@ -11235,18 +10680,10 @@
         <w:t xml:space="preserve"> </w:t>
       </w:r>
       <w:r>
-        <w:t xml:space="preserve">  </w:t>
-      </w:r>
-      <w:proofErr w:type="gramStart"/>
-      <w:r>
-        <w:t>-  S</w:t>
-      </w:r>
-      <w:r>
-        <w:t>et</w:t>
-      </w:r>
-      <w:proofErr w:type="gramEnd"/>
-      <w:r>
-        <w:t xml:space="preserve"> </w:t>
+        <w:t xml:space="preserve">  -  S</w:t>
+      </w:r>
+      <w:r>
+        <w:t xml:space="preserve">et </w:t>
       </w:r>
       <w:r>
         <w:t xml:space="preserve">this </w:t>
@@ -11279,15 +10716,7 @@
         <w:t xml:space="preserve"> and 1PPS fed to a digital input pin on the ATmega328p. </w:t>
       </w:r>
       <w:r>
-        <w:t xml:space="preserve">If this is not the </w:t>
-      </w:r>
-      <w:proofErr w:type="gramStart"/>
-      <w:r>
-        <w:t>case</w:t>
-      </w:r>
-      <w:proofErr w:type="gramEnd"/>
-      <w:r>
-        <w:t xml:space="preserve"> then the parameter must be false.</w:t>
+        <w:t>If this is not the case then the parameter must be false.</w:t>
       </w:r>
     </w:p>
     <w:p>
@@ -11325,16 +10754,11 @@
       <w:r>
         <w:t xml:space="preserve">        </w:t>
       </w:r>
-      <w:proofErr w:type="gramStart"/>
       <w:r>
         <w:t xml:space="preserve">-  </w:t>
       </w:r>
       <w:r>
-        <w:t>GPS</w:t>
-      </w:r>
-      <w:proofErr w:type="gramEnd"/>
-      <w:r>
-        <w:t xml:space="preserve"> </w:t>
+        <w:t xml:space="preserve">GPS </w:t>
       </w:r>
       <w:r>
         <w:t>1</w:t>
@@ -11546,15 +10970,7 @@
         <w:t xml:space="preserve"> 3</w:t>
       </w:r>
       <w:r>
-        <w:t xml:space="preserve">     </w:t>
-      </w:r>
-      <w:proofErr w:type="gramStart"/>
-      <w:r>
-        <w:t>-  This</w:t>
-      </w:r>
-      <w:proofErr w:type="gramEnd"/>
-      <w:r>
-        <w:t xml:space="preserve"> must be either 2 or 3 (i.e. D2 or D3) to use external interrupts, otherwise </w:t>
+        <w:t xml:space="preserve">     -  This must be either 2 or 3 (i.e. D2 or D3) to use external interrupts, otherwise </w:t>
       </w:r>
       <w:r>
         <w:t>Orion will</w:t>
@@ -11611,15 +11027,7 @@
         <w:t>GPS_PPS_PIN A5</w:t>
       </w:r>
       <w:r>
-        <w:t xml:space="preserve">      </w:t>
-      </w:r>
-      <w:proofErr w:type="gramStart"/>
-      <w:r>
-        <w:t>-  DL</w:t>
-      </w:r>
-      <w:proofErr w:type="gramEnd"/>
-      <w:r>
-        <w:t xml:space="preserve">6OW STELLA boards and other U3S Clones use A5/ADC5 (physical pin #28) for PPS. This uses PCINT13  </w:t>
+        <w:t xml:space="preserve">      -  DL6OW STELLA boards and other U3S Clones use A5/ADC5 (physical pin #28) for PPS. This uses PCINT13  </w:t>
       </w:r>
     </w:p>
     <w:p>
@@ -11698,15 +11106,7 @@
         <w:t>DS1820_TEMP_SENSOR_PRESENT</w:t>
       </w:r>
       <w:r>
-        <w:t xml:space="preserve">   </w:t>
-      </w:r>
-      <w:proofErr w:type="gramStart"/>
-      <w:r>
-        <w:t>-  Dallas</w:t>
-      </w:r>
-      <w:proofErr w:type="gramEnd"/>
-      <w:r>
-        <w:t xml:space="preserve"> Semiconductor DS18020 external One-wire sensor is present.</w:t>
+        <w:t xml:space="preserve">   -  Dallas Semiconductor DS18020 external One-wire sensor is present.</w:t>
       </w:r>
     </w:p>
     <w:p>
@@ -11796,22 +11196,10 @@
           <w:b/>
           <w:bCs/>
         </w:rPr>
-        <w:t>ONE_WIRE_</w:t>
-      </w:r>
-      <w:proofErr w:type="gramStart"/>
-      <w:r>
-        <w:rPr>
-          <w:b/>
-          <w:bCs/>
-        </w:rPr>
-        <w:t>BUS</w:t>
-      </w:r>
-      <w:r>
-        <w:t xml:space="preserve">  is</w:t>
-      </w:r>
-      <w:proofErr w:type="gramEnd"/>
-      <w:r>
-        <w:t xml:space="preserve"> connected to.</w:t>
+        <w:t>ONE_WIRE_BUS</w:t>
+      </w:r>
+      <w:r>
+        <w:t xml:space="preserve">  is connected to.</w:t>
       </w:r>
     </w:p>
     <w:p>
@@ -11845,15 +11233,7 @@
         <w:t>TMP36_TEMP_SENSOR_PRESENT</w:t>
       </w:r>
       <w:r>
-        <w:t xml:space="preserve">   </w:t>
-      </w:r>
-      <w:proofErr w:type="gramStart"/>
-      <w:r>
-        <w:t>-  TMP</w:t>
-      </w:r>
-      <w:proofErr w:type="gramEnd"/>
-      <w:r>
-        <w:t xml:space="preserve">36  - external analog sensor present. </w:t>
+        <w:t xml:space="preserve">   -  TMP36  - external analog sensor present. </w:t>
       </w:r>
     </w:p>
     <w:p>
@@ -11996,15 +11376,7 @@
           <w:b/>
           <w:bCs/>
         </w:rPr>
-        <w:t>VCC_SAMPLING_</w:t>
-      </w:r>
-      <w:proofErr w:type="gramStart"/>
-      <w:r>
-        <w:rPr>
-          <w:b/>
-          <w:bCs/>
-        </w:rPr>
-        <w:t>SUPPORTED</w:t>
+        <w:t>VCC_SAMPLING_SUPPORTED</w:t>
       </w:r>
       <w:r>
         <w:t xml:space="preserve"> </w:t>
@@ -12026,7 +11398,6 @@
         </w:rPr>
         <w:t>rue</w:t>
       </w:r>
-      <w:proofErr w:type="gramEnd"/>
       <w:r>
         <w:t xml:space="preserve">  -  Board has the capability to sample VCC on </w:t>
       </w:r>
@@ -12167,16 +11538,11 @@
       <w:r>
         <w:t xml:space="preserve">     </w:t>
       </w:r>
-      <w:proofErr w:type="gramStart"/>
       <w:r>
         <w:t xml:space="preserve">- </w:t>
       </w:r>
       <w:r>
-        <w:t xml:space="preserve"> Multiplying</w:t>
-      </w:r>
-      <w:proofErr w:type="gramEnd"/>
-      <w:r>
-        <w:t xml:space="preserve"> factor for ADC voltage divider</w:t>
+        <w:t xml:space="preserve"> Multiplying factor for ADC voltage divider</w:t>
       </w:r>
       <w:r>
         <w:t xml:space="preserve">. This value will depend on the choice of resistor values used for the divider. </w:t>
@@ -12396,15 +11762,7 @@
         <w:t xml:space="preserve">SI5351A_CAL_CLK_NUM     2 </w:t>
       </w:r>
       <w:r>
-        <w:t xml:space="preserve">     </w:t>
-      </w:r>
-      <w:proofErr w:type="gramStart"/>
-      <w:r>
-        <w:t>-  Calibration</w:t>
-      </w:r>
-      <w:proofErr w:type="gramEnd"/>
-      <w:r>
-        <w:t xml:space="preserve"> Clock Number. This clock output must </w:t>
+        <w:t xml:space="preserve">     -  Calibration Clock Number. This clock output must </w:t>
       </w:r>
       <w:r>
         <w:t>physically terminate on processor Pin D5 for the calibration capability to work.</w:t>
@@ -12451,16 +11809,11 @@
       <w:r>
         <w:t xml:space="preserve">    </w:t>
       </w:r>
-      <w:proofErr w:type="gramStart"/>
       <w:r>
         <w:t xml:space="preserve">- </w:t>
       </w:r>
       <w:r>
-        <w:t xml:space="preserve"> The</w:t>
-      </w:r>
-      <w:proofErr w:type="gramEnd"/>
-      <w:r>
-        <w:t xml:space="preserve"> Si5351a Clock Number output used for the WSPR Beacon Transmission</w:t>
+        <w:t xml:space="preserve"> The Si5351a Clock Number output used for the WSPR Beacon Transmission</w:t>
       </w:r>
       <w:r>
         <w:t xml:space="preserve"> and also for QRSS Beaconing. </w:t>
@@ -12492,21 +11845,12 @@
         </w:rPr>
         <w:t xml:space="preserve">SI5351A_CLK_FREQ_CORRECTION   </w:t>
       </w:r>
-      <w:proofErr w:type="gramStart"/>
-      <w:r>
-        <w:rPr>
-          <w:b/>
-          <w:bCs/>
-        </w:rPr>
-        <w:t>0  -</w:t>
-      </w:r>
-      <w:proofErr w:type="gramEnd"/>
-      <w:r>
-        <w:rPr>
-          <w:b/>
-          <w:bCs/>
-        </w:rPr>
-        <w:t xml:space="preserve"> </w:t>
+      <w:r>
+        <w:rPr>
+          <w:b/>
+          <w:bCs/>
+        </w:rPr>
+        <w:t xml:space="preserve">0  - </w:t>
       </w:r>
       <w:r>
         <w:t xml:space="preserve">This parameter will be specific to your board and depends on the Si5351a crystal frequency. Start with zero and allow the board to run through several self-calibration cycles with debug on. Monitor the calibration logging until you see that the target frequency (3.2 </w:t>
@@ -12565,15 +11909,7 @@
         <w:t>3</w:t>
       </w:r>
       <w:r>
-        <w:t xml:space="preserve">               </w:t>
-      </w:r>
-      <w:proofErr w:type="gramStart"/>
-      <w:r>
-        <w:t>-  1:6</w:t>
-      </w:r>
-      <w:proofErr w:type="gramEnd"/>
-      <w:r>
-        <w:t>pf  2:8pf  3:10pf -  assuming 10 pF, otherwise change</w:t>
+        <w:t xml:space="preserve">               -  1:6pf  2:8pf  3:10pf -  assuming 10 pF, otherwise change</w:t>
       </w:r>
     </w:p>
     <w:p>
@@ -12671,16 +12007,11 @@
       <w:r>
         <w:t xml:space="preserve">       </w:t>
       </w:r>
-      <w:proofErr w:type="gramStart"/>
       <w:r>
         <w:t xml:space="preserve">- </w:t>
       </w:r>
       <w:r>
-        <w:t xml:space="preserve"> VCOA</w:t>
-      </w:r>
-      <w:proofErr w:type="gramEnd"/>
-      <w:r>
-        <w:t xml:space="preserve"> is at 25mhz*35 = 875mhz</w:t>
+        <w:t xml:space="preserve"> VCOA is at 25mhz*35 = 875mhz</w:t>
       </w:r>
     </w:p>
     <w:p/>
@@ -12713,15 +12044,15 @@
         <w:t>WSPR_CTC</w:t>
       </w:r>
       <w:r>
-        <w:t xml:space="preserve"> is used for Timer1 that generates a 1.46 Hz interrupt. THE CURRENT VALUE for WSPR_CTC ASSUMES AN 8 MHZ PROCESSOR </w:t>
-      </w:r>
-      <w:proofErr w:type="gramStart"/>
-      <w:r>
-        <w:t>CLOCK !</w:t>
-      </w:r>
-      <w:proofErr w:type="gramEnd"/>
-      <w:r>
-        <w:t xml:space="preserve"> </w:t>
+        <w:t xml:space="preserve"> is used for Timer1 that generates a 1.46 Hz interrupt.</w:t>
+      </w:r>
+      <w:r>
+        <w:t xml:space="preserve"> This results in an interrupt that triggers every 682.68 milliseconds to drive the WSPR transmission. </w:t>
+      </w:r>
+    </w:p>
+    <w:p>
+      <w:r>
+        <w:t xml:space="preserve"> THE CURRENT VALUE for WSPR_CTC ASSUMES AN 8 MHZ PROCESSOR CLOCK ! </w:t>
       </w:r>
     </w:p>
     <w:p>
@@ -12845,16 +12176,11 @@
       <w:r>
         <w:t xml:space="preserve">     </w:t>
       </w:r>
-      <w:proofErr w:type="gramStart"/>
       <w:r>
         <w:t xml:space="preserve">-  </w:t>
       </w:r>
       <w:r>
-        <w:t>CTC</w:t>
-      </w:r>
-      <w:proofErr w:type="gramEnd"/>
-      <w:r>
-        <w:t xml:space="preserve"> value for WSPR on Arduino using an 8 </w:t>
+        <w:t xml:space="preserve">CTC value for WSPR on Arduino using an 8 </w:t>
       </w:r>
       <w:proofErr w:type="spellStart"/>
       <w:r>
@@ -12901,28 +12227,16 @@
           <w:b/>
           <w:bCs/>
         </w:rPr>
-        <w:t>SI5351_CAL_TARGET_FREQ  320000000</w:t>
-      </w:r>
-      <w:proofErr w:type="gramStart"/>
-      <w:r>
-        <w:rPr>
-          <w:b/>
-          <w:bCs/>
-        </w:rPr>
-        <w:t>ULL</w:t>
-      </w:r>
-      <w:r>
-        <w:t xml:space="preserve"> </w:t>
-      </w:r>
-      <w:r>
-        <w:t xml:space="preserve"> </w:t>
-      </w:r>
-      <w:r>
-        <w:t>-</w:t>
-      </w:r>
-      <w:proofErr w:type="gramEnd"/>
-      <w:r>
-        <w:t xml:space="preserve">  </w:t>
+        <w:t>SI5351_CAL_TARGET_FREQ  320000000ULL</w:t>
+      </w:r>
+      <w:r>
+        <w:t xml:space="preserve"> </w:t>
+      </w:r>
+      <w:r>
+        <w:t xml:space="preserve"> </w:t>
+      </w:r>
+      <w:r>
+        <w:t xml:space="preserve">-  </w:t>
       </w:r>
       <w:r>
         <w:t xml:space="preserve">This is calculated as CPU_CLOCK_SPEED_HZ / 2.5 expressed in hundredths of Hz. Assumes </w:t>
@@ -12956,15 +12270,7 @@
       </w:r>
       <w:proofErr w:type="spellEnd"/>
       <w:r>
-        <w:t xml:space="preserve"> processor </w:t>
-      </w:r>
-      <w:proofErr w:type="gramStart"/>
-      <w:r>
-        <w:t>clock</w:t>
-      </w:r>
-      <w:proofErr w:type="gramEnd"/>
-      <w:r>
-        <w:t xml:space="preserve"> then this can safely be doubled to 64</w:t>
+        <w:t xml:space="preserve"> processor clock then this can safely be doubled to 64</w:t>
       </w:r>
       <w:r>
         <w:rPr>
@@ -13028,6 +12334,7 @@
           <w:i w:val="0"/>
           <w:iCs w:val="0"/>
         </w:rPr>
+        <w:lastRenderedPageBreak/>
         <w:t xml:space="preserve">Power Disable Feature Parameters for SI5351a and GPS </w:t>
       </w:r>
     </w:p>
@@ -13047,19 +12354,7 @@
       </w:r>
       <w:proofErr w:type="spellEnd"/>
       <w:r>
-        <w:t xml:space="preserve">. This allows Orion the option of switching these off at startup to reduce power consumption. This feature is combined with </w:t>
-      </w:r>
-      <w:r>
-        <w:lastRenderedPageBreak/>
-        <w:t xml:space="preserve">STARTUP VOLTAGE management to reduce power consumption until the operating voltage is reached. The parameters that control this capability </w:t>
-      </w:r>
-      <w:proofErr w:type="gramStart"/>
-      <w:r>
-        <w:t>are :</w:t>
-      </w:r>
-      <w:proofErr w:type="gramEnd"/>
-      <w:r>
-        <w:t xml:space="preserve"> </w:t>
+        <w:t xml:space="preserve">. This allows Orion the option of switching these off at startup to reduce power consumption. This feature is combined with STARTUP VOLTAGE management to reduce power consumption until the operating voltage is reached. The parameters that control this capability are : </w:t>
       </w:r>
     </w:p>
     <w:p/>
@@ -13086,30 +12381,14 @@
           <w:b/>
           <w:bCs/>
         </w:rPr>
-        <w:t>GPS_POWER_DISABLE_</w:t>
-      </w:r>
-      <w:proofErr w:type="gramStart"/>
-      <w:r>
-        <w:rPr>
-          <w:b/>
-          <w:bCs/>
-        </w:rPr>
-        <w:t>SUPPORTED</w:t>
-      </w:r>
-      <w:r>
-        <w:rPr>
-          <w:b/>
-          <w:bCs/>
-        </w:rPr>
-        <w:t xml:space="preserve">  -</w:t>
-      </w:r>
-      <w:proofErr w:type="gramEnd"/>
-      <w:r>
-        <w:rPr>
-          <w:b/>
-          <w:bCs/>
-        </w:rPr>
-        <w:t xml:space="preserve"> </w:t>
+        <w:t>GPS_POWER_DISABLE_SUPPORTED</w:t>
+      </w:r>
+      <w:r>
+        <w:rPr>
+          <w:b/>
+          <w:bCs/>
+        </w:rPr>
+        <w:t xml:space="preserve">  - </w:t>
       </w:r>
       <w:r>
         <w:t xml:space="preserve"> K1FM 1.2 boards and greater support the ability to enable/disable VCC power to GPS </w:t>
@@ -13128,15 +12407,7 @@
           <w:i/>
           <w:iCs/>
         </w:rPr>
-        <w:t>#</w:t>
-      </w:r>
-      <w:proofErr w:type="gramStart"/>
-      <w:r>
-        <w:rPr>
-          <w:i/>
-          <w:iCs/>
-        </w:rPr>
-        <w:t>ifdef</w:t>
+        <w:t>#ifdef</w:t>
       </w:r>
       <w:r>
         <w:t xml:space="preserve">  </w:t>
@@ -13146,15 +12417,7 @@
           <w:b/>
           <w:bCs/>
         </w:rPr>
-        <w:t>GPS</w:t>
-      </w:r>
-      <w:proofErr w:type="gramEnd"/>
-      <w:r>
-        <w:rPr>
-          <w:b/>
-          <w:bCs/>
-        </w:rPr>
-        <w:t>_POWER_DISABLE_SUPPORTED</w:t>
+        <w:t>GPS_POWER_DISABLE_SUPPORTED</w:t>
       </w:r>
       <w:r>
         <w:t xml:space="preserve"> </w:t>
@@ -13279,15 +12542,7 @@
           <w:i/>
           <w:iCs/>
         </w:rPr>
-        <w:t>#</w:t>
-      </w:r>
-      <w:proofErr w:type="gramStart"/>
-      <w:r>
-        <w:rPr>
-          <w:i/>
-          <w:iCs/>
-        </w:rPr>
-        <w:t>ifdef</w:t>
+        <w:t>#ifdef</w:t>
       </w:r>
       <w:r>
         <w:t xml:space="preserve">  </w:t>
@@ -13297,15 +12552,7 @@
           <w:b/>
           <w:bCs/>
         </w:rPr>
-        <w:t>SI</w:t>
-      </w:r>
-      <w:proofErr w:type="gramEnd"/>
-      <w:r>
-        <w:rPr>
-          <w:b/>
-          <w:bCs/>
-        </w:rPr>
-        <w:t>5351</w:t>
+        <w:t>SI5351</w:t>
       </w:r>
       <w:r>
         <w:rPr>
@@ -13490,23 +12737,7 @@
           <w:b/>
           <w:bCs/>
         </w:rPr>
-        <w:t>ANALOG_PIN_FOR_RNG_</w:t>
-      </w:r>
-      <w:proofErr w:type="gramStart"/>
-      <w:r>
-        <w:rPr>
-          <w:b/>
-          <w:bCs/>
-        </w:rPr>
-        <w:t>SEED  A</w:t>
-      </w:r>
-      <w:proofErr w:type="gramEnd"/>
-      <w:r>
-        <w:rPr>
-          <w:b/>
-          <w:bCs/>
-        </w:rPr>
-        <w:t>1</w:t>
+        <w:t>ANALOG_PIN_FOR_RNG_SEED  A1</w:t>
       </w:r>
       <w:r>
         <w:t xml:space="preserve">     -  </w:t>
@@ -13589,6 +12820,7 @@
           <w:i/>
           <w:iCs/>
         </w:rPr>
+        <w:lastRenderedPageBreak/>
         <w:t>#define</w:t>
       </w:r>
       <w:r>
@@ -13620,11 +12852,7 @@
         <w:ind w:left="360"/>
       </w:pPr>
       <w:r>
-        <w:t xml:space="preserve">Comment these out if not using an LED to indicate WSPR TX or GPS Time Sync. These are useful when experimenting with a solderless breadboard prototype to gain </w:t>
-      </w:r>
-      <w:r>
-        <w:lastRenderedPageBreak/>
-        <w:t>extra visibility of Beacon Operation. It is not expected that they would be used on flight hardware (i.e. during flight no one is going to see LEDs flashing).</w:t>
+        <w:t>Comment these out if not using an LED to indicate WSPR TX or GPS Time Sync. These are useful when experimenting with a solderless breadboard prototype to gain extra visibility of Beacon Operation. It is not expected that they would be used on flight hardware (i.e. during flight no one is going to see LEDs flashing).</w:t>
       </w:r>
     </w:p>
     <w:p>
@@ -13744,7 +12972,7 @@
       <w:r>
         <w:t xml:space="preserve">DL6OW STELLA Boards – U3S Clone (available from OSHPARK) </w:t>
       </w:r>
-      <w:hyperlink r:id="rId26" w:history="1">
+      <w:hyperlink r:id="rId27" w:history="1">
         <w:r>
           <w:rPr>
             <w:rStyle w:val="Hyperlink"/>
@@ -13771,7 +12999,7 @@
       <w:r>
         <w:t xml:space="preserve">-  </w:t>
       </w:r>
-      <w:hyperlink r:id="rId27" w:history="1">
+      <w:hyperlink r:id="rId28" w:history="1">
         <w:r>
           <w:rPr>
             <w:rStyle w:val="Hyperlink"/>
@@ -13795,7 +13023,7 @@
       <w:r>
         <w:t xml:space="preserve">: </w:t>
       </w:r>
-      <w:hyperlink r:id="rId28" w:history="1">
+      <w:hyperlink r:id="rId29" w:history="1">
         <w:r>
           <w:rPr>
             <w:rStyle w:val="Hyperlink"/>
@@ -13828,7 +13056,7 @@
       <w:r>
         <w:t xml:space="preserve">Arduino IDE Download - </w:t>
       </w:r>
-      <w:hyperlink r:id="rId29" w:history="1">
+      <w:hyperlink r:id="rId30" w:history="1">
         <w:r>
           <w:rPr>
             <w:rStyle w:val="Hyperlink"/>
@@ -13856,19 +13084,10 @@
         <w:pStyle w:val="Heading3"/>
       </w:pPr>
       <w:r>
-        <w:lastRenderedPageBreak/>
         <w:t>ICSP Programmer (for burning bootloader on ATmega328p chip</w:t>
       </w:r>
       <w:r>
-        <w:t xml:space="preserve"> </w:t>
-      </w:r>
-      <w:proofErr w:type="gramStart"/>
-      <w:r>
-        <w:t>and also</w:t>
-      </w:r>
-      <w:proofErr w:type="gramEnd"/>
-      <w:r>
-        <w:t xml:space="preserve"> can be used for programming</w:t>
+        <w:t xml:space="preserve"> and also can be used for programming</w:t>
       </w:r>
       <w:r>
         <w:t xml:space="preserve">) </w:t>
@@ -13886,7 +13105,7 @@
       <w:r>
         <w:t xml:space="preserve"> (</w:t>
       </w:r>
-      <w:hyperlink r:id="rId30" w:history="1">
+      <w:hyperlink r:id="rId31" w:history="1">
         <w:r>
           <w:rPr>
             <w:rStyle w:val="Hyperlink"/>
@@ -13905,7 +13124,7 @@
       <w:r>
         <w:t xml:space="preserve"> clones like this one : (</w:t>
       </w:r>
-      <w:hyperlink r:id="rId31" w:history="1">
+      <w:hyperlink r:id="rId32" w:history="1">
         <w:r>
           <w:rPr>
             <w:rStyle w:val="Hyperlink"/>
@@ -13964,7 +13183,7 @@
                     <pic:cNvPicPr/>
                   </pic:nvPicPr>
                   <pic:blipFill>
-                    <a:blip r:embed="rId32">
+                    <a:blip r:embed="rId33">
                       <a:extLst>
                         <a:ext uri="{28A0092B-C50C-407E-A947-70E740481C1C}">
                           <a14:useLocalDpi xmlns:a14="http://schemas.microsoft.com/office/drawing/2010/main"/>
@@ -14010,15 +13229,7 @@
       </w:r>
       <w:proofErr w:type="spellEnd"/>
       <w:r>
-        <w:t xml:space="preserve"> you need to set the programmer type as </w:t>
-      </w:r>
-      <w:proofErr w:type="gramStart"/>
-      <w:r>
-        <w:t>follows :</w:t>
-      </w:r>
-      <w:proofErr w:type="gramEnd"/>
-      <w:r>
-        <w:t xml:space="preserve"> </w:t>
+        <w:t xml:space="preserve"> you need to set the programmer type as follows : </w:t>
       </w:r>
     </w:p>
     <w:p>
@@ -14039,59 +13250,6 @@
                 <pic:pic xmlns:pic="http://schemas.openxmlformats.org/drawingml/2006/picture">
                   <pic:nvPicPr>
                     <pic:cNvPr id="8" name="Screenshot (35).png"/>
-                    <pic:cNvPicPr/>
-                  </pic:nvPicPr>
-                  <pic:blipFill>
-                    <a:blip r:embed="rId33" cstate="print">
-                      <a:extLst>
-                        <a:ext uri="{28A0092B-C50C-407E-A947-70E740481C1C}">
-                          <a14:useLocalDpi xmlns:a14="http://schemas.microsoft.com/office/drawing/2010/main"/>
-                        </a:ext>
-                      </a:extLst>
-                    </a:blip>
-                    <a:stretch>
-                      <a:fillRect/>
-                    </a:stretch>
-                  </pic:blipFill>
-                  <pic:spPr>
-                    <a:xfrm>
-                      <a:off x="0" y="0"/>
-                      <a:ext cx="5486400" cy="3086100"/>
-                    </a:xfrm>
-                    <a:prstGeom prst="rect">
-                      <a:avLst/>
-                    </a:prstGeom>
-                  </pic:spPr>
-                </pic:pic>
-              </a:graphicData>
-            </a:graphic>
-          </wp:inline>
-        </w:drawing>
-      </w:r>
-    </w:p>
-    <w:p>
-      <w:r>
-        <w:t>When uploading code instead of selecting Upload, you use Upload using programmer.</w:t>
-      </w:r>
-    </w:p>
-    <w:p>
-      <w:r>
-        <w:rPr>
-          <w:noProof/>
-        </w:rPr>
-        <w:drawing>
-          <wp:inline distT="0" distB="0" distL="0" distR="0" wp14:anchorId="7848476B" wp14:editId="1B25B3A1">
-            <wp:extent cx="5486400" cy="3086100"/>
-            <wp:effectExtent l="0" t="0" r="0" b="0"/>
-            <wp:docPr id="9" name="Picture 9" descr="A screenshot of a computer screen&#10;&#10;Description automatically generated"/>
-            <wp:cNvGraphicFramePr>
-              <a:graphicFrameLocks xmlns:a="http://schemas.openxmlformats.org/drawingml/2006/main" noChangeAspect="1"/>
-            </wp:cNvGraphicFramePr>
-            <a:graphic xmlns:a="http://schemas.openxmlformats.org/drawingml/2006/main">
-              <a:graphicData uri="http://schemas.openxmlformats.org/drawingml/2006/picture">
-                <pic:pic xmlns:pic="http://schemas.openxmlformats.org/drawingml/2006/picture">
-                  <pic:nvPicPr>
-                    <pic:cNvPr id="9" name="Screenshot (36).png"/>
                     <pic:cNvPicPr/>
                   </pic:nvPicPr>
                   <pic:blipFill>
@@ -14124,19 +13282,64 @@
     </w:p>
     <w:p>
       <w:r>
-        <w:t xml:space="preserve">This is by no means intended as a comprehensive description of using an ICSP programmer. The reader is referred to the following links for more </w:t>
-      </w:r>
-      <w:proofErr w:type="gramStart"/>
-      <w:r>
-        <w:t>details :</w:t>
-      </w:r>
-      <w:proofErr w:type="gramEnd"/>
-      <w:r>
-        <w:t xml:space="preserve"> </w:t>
-      </w:r>
-    </w:p>
-    <w:p>
-      <w:hyperlink r:id="rId35" w:history="1">
+        <w:t>When uploading code instead of selecting Upload, you use Upload using programmer.</w:t>
+      </w:r>
+    </w:p>
+    <w:p>
+      <w:r>
+        <w:rPr>
+          <w:noProof/>
+        </w:rPr>
+        <w:drawing>
+          <wp:inline distT="0" distB="0" distL="0" distR="0" wp14:anchorId="7848476B" wp14:editId="1B25B3A1">
+            <wp:extent cx="5486400" cy="3086100"/>
+            <wp:effectExtent l="0" t="0" r="0" b="0"/>
+            <wp:docPr id="9" name="Picture 9" descr="A screenshot of a computer screen&#10;&#10;Description automatically generated"/>
+            <wp:cNvGraphicFramePr>
+              <a:graphicFrameLocks xmlns:a="http://schemas.openxmlformats.org/drawingml/2006/main" noChangeAspect="1"/>
+            </wp:cNvGraphicFramePr>
+            <a:graphic xmlns:a="http://schemas.openxmlformats.org/drawingml/2006/main">
+              <a:graphicData uri="http://schemas.openxmlformats.org/drawingml/2006/picture">
+                <pic:pic xmlns:pic="http://schemas.openxmlformats.org/drawingml/2006/picture">
+                  <pic:nvPicPr>
+                    <pic:cNvPr id="9" name="Screenshot (36).png"/>
+                    <pic:cNvPicPr/>
+                  </pic:nvPicPr>
+                  <pic:blipFill>
+                    <a:blip r:embed="rId35" cstate="print">
+                      <a:extLst>
+                        <a:ext uri="{28A0092B-C50C-407E-A947-70E740481C1C}">
+                          <a14:useLocalDpi xmlns:a14="http://schemas.microsoft.com/office/drawing/2010/main"/>
+                        </a:ext>
+                      </a:extLst>
+                    </a:blip>
+                    <a:stretch>
+                      <a:fillRect/>
+                    </a:stretch>
+                  </pic:blipFill>
+                  <pic:spPr>
+                    <a:xfrm>
+                      <a:off x="0" y="0"/>
+                      <a:ext cx="5486400" cy="3086100"/>
+                    </a:xfrm>
+                    <a:prstGeom prst="rect">
+                      <a:avLst/>
+                    </a:prstGeom>
+                  </pic:spPr>
+                </pic:pic>
+              </a:graphicData>
+            </a:graphic>
+          </wp:inline>
+        </w:drawing>
+      </w:r>
+    </w:p>
+    <w:p>
+      <w:r>
+        <w:t xml:space="preserve">This is by no means intended as a comprehensive description of using an ICSP programmer. The reader is referred to the following links for more details : </w:t>
+      </w:r>
+    </w:p>
+    <w:p>
+      <w:hyperlink r:id="rId36" w:history="1">
         <w:r>
           <w:rPr>
             <w:rStyle w:val="Hyperlink"/>
@@ -14146,7 +13349,7 @@
       </w:hyperlink>
     </w:p>
     <w:p>
-      <w:hyperlink r:id="rId36" w:history="1">
+      <w:hyperlink r:id="rId37" w:history="1">
         <w:r>
           <w:rPr>
             <w:rStyle w:val="Hyperlink"/>
@@ -14184,16 +13387,11 @@
       </w:r>
       <w:proofErr w:type="spellEnd"/>
       <w:r>
-        <w:t xml:space="preserve"> as K1FM has done with his Gemini project (a derivate of Orion) </w:t>
-      </w:r>
-      <w:proofErr w:type="gramStart"/>
-      <w:r>
-        <w:t>at :</w:t>
-      </w:r>
-      <w:proofErr w:type="gramEnd"/>
-    </w:p>
-    <w:p>
-      <w:hyperlink r:id="rId37" w:history="1">
+        <w:t xml:space="preserve"> as K1FM has done with his Gemini project (a derivate of Orion) at :</w:t>
+      </w:r>
+    </w:p>
+    <w:p>
+      <w:hyperlink r:id="rId38" w:history="1">
         <w:r>
           <w:rPr>
             <w:rStyle w:val="Hyperlink"/>
@@ -14241,21 +13439,12 @@
       <w:r>
         <w:t xml:space="preserve"> file and as such it has the Arduino mandated </w:t>
       </w:r>
-      <w:proofErr w:type="gramStart"/>
       <w:r>
         <w:rPr>
           <w:i/>
           <w:iCs/>
         </w:rPr>
-        <w:t>loop(</w:t>
-      </w:r>
-      <w:proofErr w:type="gramEnd"/>
-      <w:r>
-        <w:rPr>
-          <w:i/>
-          <w:iCs/>
-        </w:rPr>
-        <w:t>)</w:t>
+        <w:t>loop()</w:t>
       </w:r>
       <w:r>
         <w:t xml:space="preserve"> and </w:t>
@@ -14296,31 +13485,15 @@
           <w:i/>
           <w:iCs/>
         </w:rPr>
-        <w:t>process_orion_sm_</w:t>
-      </w:r>
-      <w:proofErr w:type="gramStart"/>
+        <w:t>process_orion_sm_action</w:t>
+      </w:r>
+      <w:proofErr w:type="spellEnd"/>
       <w:r>
         <w:rPr>
           <w:i/>
           <w:iCs/>
         </w:rPr>
-        <w:t>action</w:t>
-      </w:r>
-      <w:proofErr w:type="spellEnd"/>
-      <w:r>
-        <w:rPr>
-          <w:i/>
-          <w:iCs/>
-        </w:rPr>
-        <w:t>(</w:t>
-      </w:r>
-      <w:proofErr w:type="gramEnd"/>
-      <w:r>
-        <w:rPr>
-          <w:i/>
-          <w:iCs/>
-        </w:rPr>
-        <w:t>)</w:t>
+        <w:t>()</w:t>
       </w:r>
       <w:r>
         <w:t xml:space="preserve"> – handles the actions generated by the state machine to actually do work like transmitting WSPR</w:t>
@@ -14343,89 +13516,167 @@
           <w:i/>
           <w:iCs/>
         </w:rPr>
-        <w:t>orion_</w:t>
-      </w:r>
-      <w:proofErr w:type="gramStart"/>
+        <w:t>orion_scheduler</w:t>
+      </w:r>
+      <w:proofErr w:type="spellEnd"/>
       <w:r>
         <w:rPr>
           <w:i/>
           <w:iCs/>
         </w:rPr>
-        <w:t>scheduler</w:t>
+        <w:t>()</w:t>
+      </w:r>
+      <w:r>
+        <w:t xml:space="preserve"> – </w:t>
+      </w:r>
+      <w:r>
+        <w:t>implements</w:t>
+      </w:r>
+      <w:r>
+        <w:t xml:space="preserve"> the schedule of generated time events. </w:t>
+      </w:r>
+    </w:p>
+    <w:p>
+      <w:r>
+        <w:t xml:space="preserve">It is also worth noting that any Telemetry related functionality that is not found in </w:t>
+      </w:r>
+      <w:r>
+        <w:rPr>
+          <w:u w:val="single"/>
+        </w:rPr>
+        <w:t>OrionTelemetry.cpp</w:t>
+      </w:r>
+      <w:r>
+        <w:t xml:space="preserve"> will be found in this file. </w:t>
+      </w:r>
+    </w:p>
+    <w:p/>
+    <w:p>
+      <w:pPr>
+        <w:pStyle w:val="Heading4"/>
+      </w:pPr>
+      <w:proofErr w:type="spellStart"/>
+      <w:r>
+        <w:t>OrionBoardConfig.h</w:t>
       </w:r>
       <w:proofErr w:type="spellEnd"/>
+      <w:r>
+        <w:t xml:space="preserve"> </w:t>
+      </w:r>
+    </w:p>
+    <w:p>
+      <w:r>
+        <w:t xml:space="preserve">This is described in detail in the section titled Configuring Orion. In short this contains all  board specific </w:t>
+      </w:r>
       <w:r>
         <w:rPr>
           <w:i/>
           <w:iCs/>
         </w:rPr>
-        <w:t>(</w:t>
-      </w:r>
-      <w:proofErr w:type="gramEnd"/>
+        <w:t>#defines</w:t>
+      </w:r>
+      <w:r>
+        <w:t xml:space="preserve">. </w:t>
+      </w:r>
+    </w:p>
+    <w:p>
+      <w:pPr>
+        <w:pStyle w:val="Heading4"/>
+      </w:pPr>
+      <w:proofErr w:type="spellStart"/>
+      <w:r>
+        <w:t>OrionCalibration.h</w:t>
+      </w:r>
+      <w:proofErr w:type="spellEnd"/>
+      <w:r>
+        <w:t xml:space="preserve"> / OrionCalibration.cpp</w:t>
+      </w:r>
+    </w:p>
+    <w:p>
+      <w:r>
+        <w:t xml:space="preserve">These files contain </w:t>
+      </w:r>
+      <w:r>
+        <w:t>most of</w:t>
+      </w:r>
+      <w:r>
+        <w:t xml:space="preserve"> the definitions and code related to the CALIBRATION feature including the Timer/Counter</w:t>
+      </w:r>
+      <w:r>
+        <w:t>-</w:t>
+      </w:r>
+      <w:r>
+        <w:t xml:space="preserve">1 interrupt (ISR) setup and handling.  There is one exception and that is </w:t>
+      </w:r>
+      <w:proofErr w:type="spellStart"/>
       <w:r>
         <w:rPr>
           <w:i/>
           <w:iCs/>
         </w:rPr>
-        <w:t>)</w:t>
-      </w:r>
-      <w:r>
-        <w:t xml:space="preserve"> – </w:t>
-      </w:r>
-      <w:r>
-        <w:t>implements</w:t>
-      </w:r>
-      <w:r>
-        <w:t xml:space="preserve"> the schedule of generated time events. </w:t>
-      </w:r>
-    </w:p>
-    <w:p>
-      <w:r>
-        <w:t xml:space="preserve">It is also worth noting that any Telemetry related functionality that is not found in </w:t>
-      </w:r>
-      <w:r>
-        <w:rPr>
-          <w:u w:val="single"/>
-        </w:rPr>
-        <w:t>OrionTelemetry.cpp</w:t>
-      </w:r>
-      <w:r>
-        <w:t xml:space="preserve"> will be found in this file. </w:t>
-      </w:r>
-    </w:p>
-    <w:p/>
-    <w:p>
-      <w:pPr>
-        <w:pStyle w:val="Heading4"/>
-      </w:pPr>
-      <w:proofErr w:type="spellStart"/>
-      <w:r>
-        <w:t>OrionBoardConfig.h</w:t>
+        <w:t>handle_calibration_result</w:t>
       </w:r>
       <w:proofErr w:type="spellEnd"/>
-      <w:r>
-        <w:t xml:space="preserve"> </w:t>
-      </w:r>
-    </w:p>
-    <w:p>
-      <w:r>
-        <w:t xml:space="preserve">This is described in detail in the section titled Configuring Orion. In short this contains </w:t>
-      </w:r>
-      <w:proofErr w:type="gramStart"/>
-      <w:r>
-        <w:t>all  board</w:t>
-      </w:r>
-      <w:proofErr w:type="gramEnd"/>
-      <w:r>
-        <w:t xml:space="preserve"> specific </w:t>
-      </w:r>
       <w:r>
         <w:rPr>
           <w:i/>
           <w:iCs/>
         </w:rPr>
-        <w:t>#defines</w:t>
-      </w:r>
+        <w:t>()</w:t>
+      </w:r>
+      <w:r>
+        <w:t xml:space="preserve">  and that is located in </w:t>
+      </w:r>
+      <w:proofErr w:type="spellStart"/>
+      <w:r>
+        <w:rPr>
+          <w:u w:val="single"/>
+        </w:rPr>
+        <w:t>OrionWspr.ino</w:t>
+      </w:r>
+      <w:proofErr w:type="spellEnd"/>
+      <w:r>
+        <w:t>.</w:t>
+      </w:r>
+    </w:p>
+    <w:p>
+      <w:pPr>
+        <w:pStyle w:val="Heading4"/>
+      </w:pPr>
+      <w:proofErr w:type="spellStart"/>
+      <w:r>
+        <w:lastRenderedPageBreak/>
+        <w:t>OrionQrss.h</w:t>
+      </w:r>
+      <w:proofErr w:type="spellEnd"/>
+      <w:r>
+        <w:t xml:space="preserve"> / OrionQrss.cpp</w:t>
+      </w:r>
+    </w:p>
+    <w:p>
+      <w:r>
+        <w:t>As the name implies, these files contain the definitions, configuration and implementation for the FSKCW10 QRSS beacon.</w:t>
+      </w:r>
+      <w:r>
+        <w:t xml:space="preserve"> </w:t>
+      </w:r>
+      <w:r>
+        <w:t xml:space="preserve">It is worth noting that the QRSS Beacon text used is not the WSPR callsign but defined by </w:t>
+      </w:r>
+      <w:r>
+        <w:t>QRSS_MESSAGE</w:t>
+      </w:r>
+      <w:r>
+        <w:t xml:space="preserve"> which can be found in </w:t>
+      </w:r>
+      <w:proofErr w:type="spellStart"/>
+      <w:r>
+        <w:rPr>
+          <w:u w:val="single"/>
+        </w:rPr>
+        <w:t>OrionQrss.h</w:t>
+      </w:r>
+      <w:proofErr w:type="spellEnd"/>
       <w:r>
         <w:t xml:space="preserve">. </w:t>
       </w:r>
@@ -14436,28 +13687,64 @@
       </w:pPr>
       <w:proofErr w:type="spellStart"/>
       <w:r>
-        <w:t>OrionCalibration.h</w:t>
+        <w:t>OrionSerialMonitor.h</w:t>
       </w:r>
       <w:proofErr w:type="spellEnd"/>
       <w:r>
-        <w:t xml:space="preserve"> / OrionCalibration.cpp</w:t>
-      </w:r>
-    </w:p>
-    <w:p>
-      <w:r>
-        <w:t xml:space="preserve">These files contain </w:t>
-      </w:r>
-      <w:r>
-        <w:t>most of</w:t>
-      </w:r>
-      <w:r>
-        <w:t xml:space="preserve"> the definitions and code related to the CALIBRATION feature including the Timer/Counter</w:t>
-      </w:r>
-      <w:r>
-        <w:t>-</w:t>
-      </w:r>
-      <w:r>
-        <w:t xml:space="preserve">1 interrupt (ISR) setup and handling.  There is one exception and that is </w:t>
+        <w:t xml:space="preserve"> / OrionSerialMonitor.cpp </w:t>
+      </w:r>
+    </w:p>
+    <w:p>
+      <w:r>
+        <w:t xml:space="preserve">These contain the definitions and code for the serial debug monitor. </w:t>
+      </w:r>
+    </w:p>
+    <w:p>
+      <w:pPr>
+        <w:pStyle w:val="Heading4"/>
+      </w:pPr>
+      <w:r>
+        <w:t>OrionSi5351.h / OrionSi5351.cpp</w:t>
+      </w:r>
+    </w:p>
+    <w:p>
+      <w:r>
+        <w:t xml:space="preserve">Definitions and functions for controlling the Si5351a. </w:t>
+      </w:r>
+    </w:p>
+    <w:p>
+      <w:pPr>
+        <w:pStyle w:val="Heading4"/>
+      </w:pPr>
+      <w:proofErr w:type="spellStart"/>
+      <w:r>
+        <w:t>OrionStateMachine.h</w:t>
+      </w:r>
+      <w:proofErr w:type="spellEnd"/>
+      <w:r>
+        <w:t xml:space="preserve"> / OrionStateMachine.cpp </w:t>
+      </w:r>
+    </w:p>
+    <w:p>
+      <w:r>
+        <w:t xml:space="preserve">The .h file not only contains the state definitions for the state machine but also defines </w:t>
+      </w:r>
+      <w:r>
+        <w:t xml:space="preserve">the enumerated types for </w:t>
+      </w:r>
+      <w:r>
+        <w:t>actions and events</w:t>
+      </w:r>
+      <w:r>
+        <w:t>.  The meat of the .</w:t>
+      </w:r>
+      <w:proofErr w:type="spellStart"/>
+      <w:r>
+        <w:t>cpp</w:t>
+      </w:r>
+      <w:proofErr w:type="spellEnd"/>
+      <w:r>
+        <w:t xml:space="preserve"> file is the function </w:t>
       </w:r>
       <w:proofErr w:type="spellStart"/>
       <w:r>
@@ -14465,259 +13752,84 @@
           <w:i/>
           <w:iCs/>
         </w:rPr>
-        <w:t>handle_calibration_</w:t>
-      </w:r>
-      <w:proofErr w:type="gramStart"/>
+        <w:t>orion_state_machine</w:t>
+      </w:r>
+      <w:proofErr w:type="spellEnd"/>
       <w:r>
         <w:rPr>
           <w:i/>
           <w:iCs/>
         </w:rPr>
-        <w:t>result</w:t>
+        <w:t>()</w:t>
+      </w:r>
+      <w:r>
+        <w:t xml:space="preserve"> which as the name suggests implements the logic of the state machine. </w:t>
+      </w:r>
+    </w:p>
+    <w:p>
+      <w:r>
+        <w:t xml:space="preserve"> It is worth noting that the operation of the Orion state machine, along with the interrelated events and actions are documented in a </w:t>
+      </w:r>
+      <w:r>
+        <w:t xml:space="preserve">state </w:t>
+      </w:r>
+      <w:r>
+        <w:t>diagram that can be found in Arduino\</w:t>
+      </w:r>
+      <w:proofErr w:type="spellStart"/>
+      <w:r>
+        <w:t>OrionWspr</w:t>
       </w:r>
       <w:proofErr w:type="spellEnd"/>
       <w:r>
-        <w:rPr>
-          <w:i/>
-          <w:iCs/>
-        </w:rPr>
-        <w:t>(</w:t>
-      </w:r>
-      <w:proofErr w:type="gramEnd"/>
-      <w:r>
-        <w:rPr>
-          <w:i/>
-          <w:iCs/>
-        </w:rPr>
-        <w:t>)</w:t>
-      </w:r>
-      <w:r>
-        <w:t xml:space="preserve">  and that is located in </w:t>
+        <w:t>\</w:t>
       </w:r>
       <w:proofErr w:type="spellStart"/>
       <w:r>
+        <w:t>OrionFSMDocs</w:t>
+      </w:r>
+      <w:proofErr w:type="spellEnd"/>
+      <w:r>
+        <w:t>\</w:t>
+      </w:r>
+      <w:r>
         <w:rPr>
           <w:u w:val="single"/>
         </w:rPr>
-        <w:t>OrionWspr.ino</w:t>
+        <w:t>CurrentOrionWsprStateMachine.pdf</w:t>
+      </w:r>
+      <w:r>
+        <w:t xml:space="preserve">.  The integer value following the colon in the state, action and event names represents the value in the corresponding enumerated type for a given state, action or event. Thus, that diagram can be used as an aid in making sense of the output of the serial monitor debug “d” command which produces pre and post state machine debugging logs. </w:t>
+      </w:r>
+    </w:p>
+    <w:p>
+      <w:pPr>
+        <w:pStyle w:val="Heading4"/>
+      </w:pPr>
+      <w:proofErr w:type="spellStart"/>
+      <w:r>
+        <w:t>OrionTelemetry.h</w:t>
       </w:r>
       <w:proofErr w:type="spellEnd"/>
       <w:r>
-        <w:t>.</w:t>
-      </w:r>
-    </w:p>
-    <w:p>
-      <w:pPr>
-        <w:pStyle w:val="Heading4"/>
-      </w:pPr>
-      <w:proofErr w:type="spellStart"/>
-      <w:r>
-        <w:lastRenderedPageBreak/>
-        <w:t>OrionQrss.h</w:t>
-      </w:r>
-      <w:proofErr w:type="spellEnd"/>
-      <w:r>
-        <w:t xml:space="preserve"> / OrionQrss.cpp</w:t>
-      </w:r>
-    </w:p>
-    <w:p>
-      <w:r>
-        <w:t>As the name implies, these files contain the definitions, configuration and implementation for the FSKCW10 QRSS beacon.</w:t>
-      </w:r>
-      <w:r>
-        <w:t xml:space="preserve"> </w:t>
-      </w:r>
-      <w:r>
-        <w:t xml:space="preserve">It is worth noting that the QRSS Beacon text used is not the WSPR callsign but defined by </w:t>
-      </w:r>
-      <w:r>
-        <w:t>QRSS_MESSAGE</w:t>
-      </w:r>
-      <w:r>
-        <w:t xml:space="preserve"> which can be found in </w:t>
-      </w:r>
-      <w:proofErr w:type="spellStart"/>
+        <w:t xml:space="preserve"> / </w:t>
+      </w:r>
+      <w:r>
+        <w:t xml:space="preserve">OrionTelemetry.cpp </w:t>
+      </w:r>
+    </w:p>
+    <w:p>
+      <w:r>
+        <w:t xml:space="preserve">These two files implement the K.I.S.S. telemetry scheme defined earlier in this document. If you are looking for a function that is telemetry related but doesn’t seem to be in </w:t>
+      </w:r>
       <w:r>
         <w:rPr>
           <w:u w:val="single"/>
         </w:rPr>
-        <w:t>OrionQrss.h</w:t>
-      </w:r>
-      <w:proofErr w:type="spellEnd"/>
-      <w:r>
-        <w:t xml:space="preserve">. </w:t>
-      </w:r>
-    </w:p>
-    <w:p>
-      <w:pPr>
-        <w:pStyle w:val="Heading4"/>
-      </w:pPr>
-      <w:proofErr w:type="spellStart"/>
-      <w:r>
-        <w:t>OrionSerialMonitor.h</w:t>
-      </w:r>
-      <w:proofErr w:type="spellEnd"/>
-      <w:r>
-        <w:t xml:space="preserve"> / OrionSerialMonitor.cpp </w:t>
-      </w:r>
-    </w:p>
-    <w:p>
-      <w:r>
-        <w:t xml:space="preserve">These contain the definitions and code for the serial debug monitor. </w:t>
-      </w:r>
-    </w:p>
-    <w:p>
-      <w:pPr>
-        <w:pStyle w:val="Heading4"/>
-      </w:pPr>
-      <w:r>
-        <w:t>OrionSi5351.h / OrionSi5351.cpp</w:t>
-      </w:r>
-    </w:p>
-    <w:p>
-      <w:r>
-        <w:t xml:space="preserve">Definitions and functions for controlling the Si5351a. </w:t>
-      </w:r>
-    </w:p>
-    <w:p>
-      <w:pPr>
-        <w:pStyle w:val="Heading4"/>
-      </w:pPr>
-      <w:proofErr w:type="spellStart"/>
-      <w:r>
-        <w:t>OrionStateMachine.h</w:t>
-      </w:r>
-      <w:proofErr w:type="spellEnd"/>
-      <w:r>
-        <w:t xml:space="preserve"> / OrionStateMachine.cpp </w:t>
-      </w:r>
-    </w:p>
-    <w:p>
-      <w:r>
-        <w:t xml:space="preserve">The .h file not only contains the state definitions for the state machine but also defines </w:t>
-      </w:r>
-      <w:r>
-        <w:t xml:space="preserve">the enumerated types for </w:t>
-      </w:r>
-      <w:r>
-        <w:t>actions and events</w:t>
-      </w:r>
-      <w:r>
-        <w:t>.  The meat of the .</w:t>
-      </w:r>
-      <w:proofErr w:type="spellStart"/>
-      <w:r>
-        <w:t>cpp</w:t>
-      </w:r>
-      <w:proofErr w:type="spellEnd"/>
-      <w:r>
-        <w:t xml:space="preserve"> file is the function </w:t>
-      </w:r>
-      <w:proofErr w:type="spellStart"/>
-      <w:r>
-        <w:rPr>
-          <w:i/>
-          <w:iCs/>
-        </w:rPr>
-        <w:t>orion_state_</w:t>
-      </w:r>
-      <w:proofErr w:type="gramStart"/>
-      <w:r>
-        <w:rPr>
-          <w:i/>
-          <w:iCs/>
-        </w:rPr>
-        <w:t>machine</w:t>
-      </w:r>
-      <w:proofErr w:type="spellEnd"/>
-      <w:r>
-        <w:rPr>
-          <w:i/>
-          <w:iCs/>
-        </w:rPr>
-        <w:t>(</w:t>
-      </w:r>
-      <w:proofErr w:type="gramEnd"/>
-      <w:r>
-        <w:rPr>
-          <w:i/>
-          <w:iCs/>
-        </w:rPr>
-        <w:t>)</w:t>
-      </w:r>
-      <w:r>
-        <w:t xml:space="preserve"> which as the name suggests implements the logic of the state machine. </w:t>
-      </w:r>
-    </w:p>
-    <w:p>
-      <w:r>
-        <w:t xml:space="preserve"> It is worth noting that the operation of the Orion state machine, along with the interrelated events and actions are documented in a </w:t>
-      </w:r>
-      <w:r>
-        <w:t xml:space="preserve">state </w:t>
-      </w:r>
-      <w:r>
-        <w:t>diagram that can be found in Arduino\</w:t>
-      </w:r>
-      <w:proofErr w:type="spellStart"/>
-      <w:r>
-        <w:t>OrionWspr</w:t>
-      </w:r>
-      <w:proofErr w:type="spellEnd"/>
-      <w:r>
-        <w:t>\</w:t>
-      </w:r>
-      <w:proofErr w:type="spellStart"/>
-      <w:r>
-        <w:t>OrionFSMDocs</w:t>
-      </w:r>
-      <w:proofErr w:type="spellEnd"/>
-      <w:r>
-        <w:t>\</w:t>
-      </w:r>
-      <w:r>
-        <w:rPr>
-          <w:u w:val="single"/>
-        </w:rPr>
-        <w:t>CurrentOrionWsprStateMachine.pdf</w:t>
-      </w:r>
-      <w:r>
-        <w:t xml:space="preserve">.  The integer value following the colon in the state, action and event names represents the value in the corresponding enumerated type for a given state, action or event. Thus, that diagram can be used as an aid in making sense of the output of the serial monitor debug “d” command which produces pre and post state machine debugging logs. </w:t>
-      </w:r>
-    </w:p>
-    <w:p>
-      <w:pPr>
-        <w:pStyle w:val="Heading4"/>
-      </w:pPr>
-      <w:proofErr w:type="spellStart"/>
-      <w:r>
-        <w:t>OrionTelemetry.h</w:t>
-      </w:r>
-      <w:proofErr w:type="spellEnd"/>
-      <w:r>
-        <w:t xml:space="preserve"> / </w:t>
-      </w:r>
-      <w:r>
-        <w:t xml:space="preserve">OrionTelemetry.cpp </w:t>
-      </w:r>
-    </w:p>
-    <w:p>
-      <w:r>
-        <w:t xml:space="preserve">These two files implement the K.I.S.S. telemetry scheme defined earlier in this document. If you are looking for a function that is telemetry related but doesn’t seem to be in </w:t>
-      </w:r>
-      <w:proofErr w:type="gramStart"/>
-      <w:r>
-        <w:rPr>
-          <w:u w:val="single"/>
-        </w:rPr>
         <w:t>OrionTelemetry.cpp</w:t>
       </w:r>
       <w:r>
-        <w:t xml:space="preserve"> ,</w:t>
-      </w:r>
-      <w:proofErr w:type="gramEnd"/>
-      <w:r>
-        <w:t xml:space="preserve"> try </w:t>
+        <w:t xml:space="preserve"> , try </w:t>
       </w:r>
       <w:proofErr w:type="spellStart"/>
       <w:r>
@@ -14843,7 +13955,7 @@
     </w:p>
     <w:p/>
     <w:sectPr>
-      <w:footerReference w:type="default" r:id="rId38"/>
+      <w:footerReference w:type="default" r:id="rId39"/>
       <w:pgSz w:w="12240" w:h="15840"/>
       <w:pgMar w:top="1728" w:right="1800" w:bottom="1440" w:left="1800" w:header="720" w:footer="720" w:gutter="0"/>
       <w:pgNumType w:start="0"/>
@@ -19800,7 +18912,7 @@
 </file>
 
 <file path=customXml/itemProps1.xml><?xml version="1.0" encoding="utf-8"?>
-<ds:datastoreItem xmlns:ds="http://schemas.openxmlformats.org/officeDocument/2006/customXml" ds:itemID="{8EA5B285-68CE-4DA8-BE67-2CFC087D0103}">
+<ds:datastoreItem xmlns:ds="http://schemas.openxmlformats.org/officeDocument/2006/customXml" ds:itemID="{A5ACFB47-9B33-4EEE-9BA7-FC1D6D08A2A8}">
   <ds:schemaRefs>
     <ds:schemaRef ds:uri="http://schemas.openxmlformats.org/officeDocument/2006/bibliography"/>
   </ds:schemaRefs>

</xml_diff>

<commit_message>
v1.0 - Official Release version.
 Update to documentation and code versioning to reflect declaration of Release 1.
</commit_message>
<xml_diff>
--- a/documentation/documents_source/OrionManual.docx
+++ b/documentation/documents_source/OrionManual.docx
@@ -119,7 +119,7 @@
           <w:szCs w:val="20"/>
           <w:lang w:val="fr-CA"/>
         </w:rPr>
-        <w:t>Document version 0.</w:t>
+        <w:t xml:space="preserve">Document version </w:t>
       </w:r>
       <w:r>
         <w:rPr>
@@ -127,7 +127,7 @@
           <w:szCs w:val="20"/>
           <w:lang w:val="fr-CA"/>
         </w:rPr>
-        <w:t>4</w:t>
+        <w:t>1.0</w:t>
       </w:r>
       <w:r>
         <w:rPr>
@@ -135,7 +135,7 @@
           <w:szCs w:val="20"/>
           <w:lang w:val="fr-CA"/>
         </w:rPr>
-        <w:t xml:space="preserve"> DRAFT)</w:t>
+        <w:t>)</w:t>
       </w:r>
     </w:p>
     <w:p>
@@ -155,13 +155,13 @@
         <w:t xml:space="preserve"> | </w:t>
       </w:r>
       <w:r>
-        <w:t xml:space="preserve">January </w:t>
-      </w:r>
-      <w:r>
-        <w:t>21st</w:t>
+        <w:t>Feb</w:t>
       </w:r>
       <w:bookmarkStart w:id="5" w:name="_GoBack"/>
       <w:bookmarkEnd w:id="5"/>
+      <w:r>
+        <w:t>ruary 11</w:t>
+      </w:r>
       <w:r>
         <w:t>, 20</w:t>
       </w:r>
@@ -18912,7 +18912,7 @@
 </file>
 
 <file path=customXml/itemProps1.xml><?xml version="1.0" encoding="utf-8"?>
-<ds:datastoreItem xmlns:ds="http://schemas.openxmlformats.org/officeDocument/2006/customXml" ds:itemID="{A5ACFB47-9B33-4EEE-9BA7-FC1D6D08A2A8}">
+<ds:datastoreItem xmlns:ds="http://schemas.openxmlformats.org/officeDocument/2006/customXml" ds:itemID="{0C099BC4-D10C-4661-AD6B-5E730F201ACD}">
   <ds:schemaRefs>
     <ds:schemaRef ds:uri="http://schemas.openxmlformats.org/officeDocument/2006/bibliography"/>
   </ds:schemaRefs>

</xml_diff>